<commit_message>
deleted period after Penn, Hunter descriptions
</commit_message>
<xml_diff>
--- a/Yoni Nachmany Resume.docx
+++ b/Yoni Nachmany Resume.docx
@@ -65,8 +65,6 @@
         </w:r>
       </w:hyperlink>
     </w:p>
-    <w:bookmarkStart w:id="0" w:name="_GoBack"/>
-    <w:bookmarkEnd w:id="0"/>
     <w:p>
       <w:pPr>
         <w:contextualSpacing/>
@@ -75,56 +73,22 @@
           <w:rFonts w:ascii="Times New Roman" w:hAnsi="Times New Roman" w:cs="Times New Roman"/>
         </w:rPr>
       </w:pPr>
-      <w:r>
-        <w:rPr>
-          <w:rFonts w:ascii="Times New Roman" w:hAnsi="Times New Roman" w:cs="Times New Roman"/>
-        </w:rPr>
-        <w:fldChar w:fldCharType="begin"/>
-      </w:r>
-      <w:r>
-        <w:rPr>
-          <w:rFonts w:ascii="Times New Roman" w:hAnsi="Times New Roman" w:cs="Times New Roman"/>
-        </w:rPr>
-        <w:instrText xml:space="preserve"> HYPERLINK "</w:instrText>
-      </w:r>
-      <w:r>
-        <w:rPr>
-          <w:rFonts w:ascii="Times New Roman" w:hAnsi="Times New Roman" w:cs="Times New Roman"/>
-        </w:rPr>
-        <w:instrText>https://GitHub.com/YoniNachmany/</w:instrText>
-      </w:r>
-      <w:r>
-        <w:rPr>
-          <w:rFonts w:ascii="Times New Roman" w:hAnsi="Times New Roman" w:cs="Times New Roman"/>
-        </w:rPr>
-        <w:instrText xml:space="preserve">" </w:instrText>
-      </w:r>
-      <w:r>
-        <w:rPr>
-          <w:rFonts w:ascii="Times New Roman" w:hAnsi="Times New Roman" w:cs="Times New Roman"/>
-        </w:rPr>
-        <w:fldChar w:fldCharType="separate"/>
-      </w:r>
-      <w:r>
-        <w:rPr>
-          <w:rStyle w:val="Hyperlink"/>
-          <w:rFonts w:ascii="Times New Roman" w:hAnsi="Times New Roman" w:cs="Times New Roman"/>
-        </w:rPr>
-        <w:t>https://GitHub.com/YoniNachmany/</w:t>
-      </w:r>
-      <w:r>
-        <w:rPr>
-          <w:rFonts w:ascii="Times New Roman" w:hAnsi="Times New Roman" w:cs="Times New Roman"/>
-        </w:rPr>
-        <w:fldChar w:fldCharType="end"/>
-      </w:r>
+      <w:hyperlink r:id="rId7" w:history="1">
+        <w:r>
+          <w:rPr>
+            <w:rStyle w:val="Hyperlink"/>
+            <w:rFonts w:ascii="Times New Roman" w:hAnsi="Times New Roman" w:cs="Times New Roman"/>
+          </w:rPr>
+          <w:t>https://GitHub.com/YoniNachmany/</w:t>
+        </w:r>
+      </w:hyperlink>
       <w:r>
         <w:rPr>
           <w:rFonts w:ascii="Times New Roman" w:hAnsi="Times New Roman" w:cs="Times New Roman"/>
         </w:rPr>
         <w:t xml:space="preserve"> | </w:t>
       </w:r>
-      <w:hyperlink r:id="rId7" w:history="1">
+      <w:hyperlink r:id="rId8" w:history="1">
         <w:r>
           <w:rPr>
             <w:rStyle w:val="Hyperlink"/>
@@ -277,12 +241,8 @@
         </w:rPr>
         <w:t>and Social Systems Engineering</w:t>
       </w:r>
-      <w:r>
-        <w:rPr>
-          <w:rFonts w:ascii="Times New Roman" w:hAnsi="Times New Roman" w:cs="Times New Roman"/>
-        </w:rPr>
-        <w:t>.</w:t>
-      </w:r>
+      <w:bookmarkStart w:id="0" w:name="_GoBack"/>
+      <w:bookmarkEnd w:id="0"/>
       <w:r>
         <w:rPr>
           <w:rFonts w:ascii="Times New Roman" w:hAnsi="Times New Roman" w:cs="Times New Roman"/>
@@ -467,7 +427,13 @@
         <w:rPr>
           <w:rFonts w:ascii="Times New Roman" w:hAnsi="Times New Roman" w:cs="Times New Roman"/>
         </w:rPr>
-        <w:t>Laboratory school of the City University of New York.</w:t>
+        <w:t xml:space="preserve">Laboratory school of </w:t>
+      </w:r>
+      <w:r>
+        <w:rPr>
+          <w:rFonts w:ascii="Times New Roman" w:hAnsi="Times New Roman" w:cs="Times New Roman"/>
+        </w:rPr>
+        <w:t>the City University of New York</w:t>
       </w:r>
       <w:r>
         <w:rPr>
@@ -4124,6 +4090,33 @@
     <w:basedOn w:val="DefaultParagraphFont"/>
     <w:rsid w:val="00A72B4B"/>
   </w:style>
+  <w:style w:type="paragraph" w:styleId="BalloonText">
+    <w:name w:val="Balloon Text"/>
+    <w:basedOn w:val="Normal"/>
+    <w:link w:val="BalloonTextChar"/>
+    <w:uiPriority w:val="99"/>
+    <w:semiHidden/>
+    <w:unhideWhenUsed/>
+    <w:rsid w:val="007C4B5A"/>
+    <w:rPr>
+      <w:rFonts w:ascii="Times New Roman" w:hAnsi="Times New Roman" w:cs="Times New Roman"/>
+      <w:sz w:val="18"/>
+      <w:szCs w:val="18"/>
+    </w:rPr>
+  </w:style>
+  <w:style w:type="character" w:customStyle="1" w:styleId="BalloonTextChar">
+    <w:name w:val="Balloon Text Char"/>
+    <w:basedOn w:val="DefaultParagraphFont"/>
+    <w:link w:val="BalloonText"/>
+    <w:uiPriority w:val="99"/>
+    <w:semiHidden/>
+    <w:rsid w:val="007C4B5A"/>
+    <w:rPr>
+      <w:rFonts w:ascii="Times New Roman" w:hAnsi="Times New Roman" w:cs="Times New Roman"/>
+      <w:sz w:val="18"/>
+      <w:szCs w:val="18"/>
+    </w:rPr>
+  </w:style>
 </w:styles>
 </file>
 

</xml_diff>

<commit_message>
updated courses, meetup description, language highlighting, new site leader section, no more skills section
</commit_message>
<xml_diff>
--- a/Yoni Nachmany Resume.docx
+++ b/Yoni Nachmany Resume.docx
@@ -241,8 +241,6 @@
         </w:rPr>
         <w:t>and Social Systems Engineering</w:t>
       </w:r>
-      <w:bookmarkStart w:id="0" w:name="_GoBack"/>
-      <w:bookmarkEnd w:id="0"/>
       <w:r>
         <w:rPr>
           <w:rFonts w:ascii="Times New Roman" w:hAnsi="Times New Roman" w:cs="Times New Roman"/>
@@ -335,7 +333,44 @@
           <w:rFonts w:ascii="Times New Roman" w:hAnsi="Times New Roman" w:cs="Times New Roman"/>
           <w:b/>
         </w:rPr>
-        <w:t xml:space="preserve">Classes: </w:t>
+        <w:t>Courses</w:t>
+      </w:r>
+      <w:r>
+        <w:rPr>
+          <w:rFonts w:ascii="Times New Roman" w:hAnsi="Times New Roman" w:cs="Times New Roman"/>
+          <w:b/>
+        </w:rPr>
+        <w:t>:</w:t>
+      </w:r>
+      <w:r>
+        <w:rPr>
+          <w:rFonts w:ascii="Times New Roman" w:hAnsi="Times New Roman" w:cs="Times New Roman"/>
+        </w:rPr>
+        <w:t xml:space="preserve"> </w:t>
+      </w:r>
+      <w:r>
+        <w:rPr>
+          <w:rFonts w:ascii="Times New Roman" w:hAnsi="Times New Roman" w:cs="Times New Roman"/>
+        </w:rPr>
+        <w:t xml:space="preserve">Scalable &amp; Cloud Computing, </w:t>
+      </w:r>
+      <w:r>
+        <w:rPr>
+          <w:rFonts w:ascii="Times New Roman" w:hAnsi="Times New Roman" w:cs="Times New Roman"/>
+        </w:rPr>
+        <w:t>Crowdsourcing &amp; Human Computation</w:t>
+      </w:r>
+      <w:r>
+        <w:rPr>
+          <w:rFonts w:ascii="Times New Roman" w:hAnsi="Times New Roman" w:cs="Times New Roman"/>
+        </w:rPr>
+        <w:t xml:space="preserve">, </w:t>
+      </w:r>
+      <w:r>
+        <w:rPr>
+          <w:rFonts w:ascii="Times New Roman" w:hAnsi="Times New Roman" w:cs="Times New Roman"/>
+        </w:rPr>
+        <w:t xml:space="preserve">Technology &amp; Policy, </w:t>
       </w:r>
       <w:r>
         <w:rPr>
@@ -353,13 +388,13 @@
         <w:rPr>
           <w:rFonts w:ascii="Times New Roman" w:hAnsi="Times New Roman" w:cs="Times New Roman"/>
         </w:rPr>
-        <w:t>Scalable &amp; Cloud Computing, Technology &amp; Policy, Crowdsourcing &amp; Human Computation</w:t>
-      </w:r>
-      <w:r>
-        <w:rPr>
-          <w:rFonts w:ascii="Times New Roman" w:hAnsi="Times New Roman" w:cs="Times New Roman"/>
-        </w:rPr>
-        <w:t>, Theory of Networks, Internet &amp; Web Systems</w:t>
+        <w:t xml:space="preserve">Theory of Networks, </w:t>
+      </w:r>
+      <w:r>
+        <w:rPr>
+          <w:rFonts w:ascii="Times New Roman" w:hAnsi="Times New Roman" w:cs="Times New Roman"/>
+        </w:rPr>
+        <w:t>Urban Education</w:t>
       </w:r>
       <w:r>
         <w:rPr>
@@ -474,8 +509,9 @@
       <w:r>
         <w:rPr>
           <w:rFonts w:ascii="Times New Roman" w:hAnsi="Times New Roman" w:cs="Times New Roman"/>
-        </w:rPr>
-        <w:t>Audited “Advanced Programming”</w:t>
+          <w:b/>
+        </w:rPr>
+        <w:t>Courses:</w:t>
       </w:r>
       <w:r>
         <w:rPr>
@@ -487,19 +523,67 @@
         <w:rPr>
           <w:rFonts w:ascii="Times New Roman" w:hAnsi="Times New Roman" w:cs="Times New Roman"/>
         </w:rPr>
-        <w:t xml:space="preserve">&amp; </w:t>
-      </w:r>
-      <w:r>
-        <w:rPr>
-          <w:rFonts w:ascii="Times New Roman" w:hAnsi="Times New Roman" w:cs="Times New Roman"/>
-        </w:rPr>
-        <w:t>“Data Structures in Java”</w:t>
-      </w:r>
-      <w:r>
-        <w:rPr>
-          <w:rFonts w:ascii="Times New Roman" w:hAnsi="Times New Roman" w:cs="Times New Roman"/>
-        </w:rPr>
-        <w:t xml:space="preserve"> at Columbia University.</w:t>
+        <w:t>Advanced Programming</w:t>
+      </w:r>
+      <w:r>
+        <w:rPr>
+          <w:rFonts w:ascii="Times New Roman" w:hAnsi="Times New Roman" w:cs="Times New Roman"/>
+        </w:rPr>
+        <w:t xml:space="preserve"> in </w:t>
+      </w:r>
+      <w:r>
+        <w:rPr>
+          <w:rFonts w:ascii="Consolas" w:hAnsi="Consolas" w:cs="Times New Roman"/>
+        </w:rPr>
+        <w:t>C</w:t>
+      </w:r>
+      <w:r>
+        <w:rPr>
+          <w:rFonts w:ascii="Times New Roman" w:hAnsi="Times New Roman" w:cs="Times New Roman"/>
+        </w:rPr>
+        <w:t xml:space="preserve">, </w:t>
+      </w:r>
+      <w:r>
+        <w:rPr>
+          <w:rFonts w:ascii="Times New Roman" w:hAnsi="Times New Roman" w:cs="Times New Roman"/>
+        </w:rPr>
+        <w:t xml:space="preserve">Data Structures in </w:t>
+      </w:r>
+      <w:r>
+        <w:rPr>
+          <w:rFonts w:ascii="Consolas" w:hAnsi="Consolas" w:cs="Times New Roman"/>
+        </w:rPr>
+        <w:t>Java</w:t>
+      </w:r>
+      <w:r>
+        <w:rPr>
+          <w:rFonts w:ascii="Times New Roman" w:hAnsi="Times New Roman" w:cs="Times New Roman"/>
+        </w:rPr>
+        <w:t xml:space="preserve"> </w:t>
+      </w:r>
+      <w:r>
+        <w:rPr>
+          <w:rFonts w:ascii="Times New Roman" w:hAnsi="Times New Roman" w:cs="Times New Roman"/>
+        </w:rPr>
+        <w:t>(</w:t>
+      </w:r>
+      <w:r>
+        <w:rPr>
+          <w:rFonts w:ascii="Times New Roman" w:hAnsi="Times New Roman" w:cs="Times New Roman"/>
+        </w:rPr>
+        <w:t>Columbia University</w:t>
+      </w:r>
+      <w:r>
+        <w:rPr>
+          <w:rFonts w:ascii="Times New Roman" w:hAnsi="Times New Roman" w:cs="Times New Roman"/>
+        </w:rPr>
+        <w:t>)</w:t>
+      </w:r>
+      <w:r>
+        <w:rPr>
+          <w:rFonts w:ascii="Times New Roman" w:hAnsi="Times New Roman" w:cs="Times New Roman"/>
+        </w:rPr>
+        <w:t>.</w:t>
       </w:r>
     </w:p>
     <w:p>
@@ -608,7 +692,13 @@
         <w:rPr>
           <w:rFonts w:ascii="Times New Roman" w:hAnsi="Times New Roman" w:cs="Times New Roman"/>
         </w:rPr>
-        <w:t xml:space="preserve"> with over 9,000 groups getting together daily</w:t>
+        <w:t xml:space="preserve"> with</w:t>
+      </w:r>
+      <w:r>
+        <w:rPr>
+          <w:rFonts w:ascii="Times New Roman" w:hAnsi="Times New Roman" w:cs="Times New Roman"/>
+        </w:rPr>
+        <w:t xml:space="preserve"> 27 million members and 250,000 groups</w:t>
       </w:r>
       <w:r>
         <w:rPr>
@@ -653,13 +743,13 @@
         <w:rPr>
           <w:rFonts w:ascii="Times New Roman" w:hAnsi="Times New Roman" w:cs="Times New Roman"/>
         </w:rPr>
-        <w:t xml:space="preserve">issues </w:t>
-      </w:r>
-      <w:r>
-        <w:rPr>
-          <w:rFonts w:ascii="Times New Roman" w:hAnsi="Times New Roman" w:cs="Times New Roman"/>
-        </w:rPr>
-        <w:t>during</w:t>
+        <w:t>app redesign</w:t>
+      </w:r>
+      <w:r>
+        <w:rPr>
+          <w:rFonts w:ascii="Times New Roman" w:hAnsi="Times New Roman" w:cs="Times New Roman"/>
+        </w:rPr>
+        <w:t xml:space="preserve"> issues</w:t>
       </w:r>
       <w:r>
         <w:rPr>
@@ -671,13 +761,37 @@
         <w:rPr>
           <w:rFonts w:ascii="Times New Roman" w:hAnsi="Times New Roman" w:cs="Times New Roman"/>
         </w:rPr>
-        <w:t xml:space="preserve">app redesign </w:t>
-      </w:r>
-      <w:r>
-        <w:rPr>
-          <w:rFonts w:ascii="Times New Roman" w:hAnsi="Times New Roman" w:cs="Times New Roman"/>
-        </w:rPr>
-        <w:t>in Java, Scala, and Python</w:t>
+        <w:t xml:space="preserve">in </w:t>
+      </w:r>
+      <w:r>
+        <w:rPr>
+          <w:rFonts w:ascii="Consolas" w:hAnsi="Consolas" w:cs="Times New Roman"/>
+        </w:rPr>
+        <w:t>Java</w:t>
+      </w:r>
+      <w:r>
+        <w:rPr>
+          <w:rFonts w:ascii="Times New Roman" w:hAnsi="Times New Roman" w:cs="Times New Roman"/>
+        </w:rPr>
+        <w:t xml:space="preserve">, </w:t>
+      </w:r>
+      <w:r>
+        <w:rPr>
+          <w:rFonts w:ascii="Consolas" w:hAnsi="Consolas" w:cs="Times New Roman"/>
+        </w:rPr>
+        <w:t>Scala</w:t>
+      </w:r>
+      <w:r>
+        <w:rPr>
+          <w:rFonts w:ascii="Times New Roman" w:hAnsi="Times New Roman" w:cs="Times New Roman"/>
+        </w:rPr>
+        <w:t xml:space="preserve">, and </w:t>
+      </w:r>
+      <w:r>
+        <w:rPr>
+          <w:rFonts w:ascii="Consolas" w:hAnsi="Consolas" w:cs="Times New Roman"/>
+        </w:rPr>
+        <w:t>Python</w:t>
       </w:r>
       <w:r>
         <w:rPr>
@@ -736,12 +850,14 @@
         </w:rPr>
         <w:t xml:space="preserve">The </w:t>
       </w:r>
+      <w:proofErr w:type="spellStart"/>
       <w:r>
         <w:rPr>
           <w:rFonts w:ascii="Times New Roman" w:hAnsi="Times New Roman" w:cs="Times New Roman"/>
         </w:rPr>
         <w:t>OpenAPI</w:t>
       </w:r>
+      <w:proofErr w:type="spellEnd"/>
       <w:r>
         <w:rPr>
           <w:rFonts w:ascii="Times New Roman" w:hAnsi="Times New Roman" w:cs="Times New Roman"/>
@@ -971,9 +1087,15 @@
       </w:r>
       <w:r>
         <w:rPr>
-          <w:rFonts w:ascii="Times New Roman" w:hAnsi="Times New Roman" w:cs="Times New Roman"/>
-        </w:rPr>
-        <w:t xml:space="preserve">Django </w:t>
+          <w:rFonts w:ascii="Consolas" w:hAnsi="Consolas" w:cs="Times New Roman"/>
+        </w:rPr>
+        <w:t>Django</w:t>
+      </w:r>
+      <w:r>
+        <w:rPr>
+          <w:rFonts w:ascii="Times New Roman" w:hAnsi="Times New Roman" w:cs="Times New Roman"/>
+        </w:rPr>
+        <w:t xml:space="preserve"> </w:t>
       </w:r>
       <w:r>
         <w:rPr>
@@ -1127,7 +1249,19 @@
         <w:rPr>
           <w:rFonts w:ascii="Times New Roman" w:hAnsi="Times New Roman" w:cs="Times New Roman"/>
         </w:rPr>
-        <w:t>algorithms using Matlab.</w:t>
+        <w:t xml:space="preserve">algorithms using </w:t>
+      </w:r>
+      <w:r>
+        <w:rPr>
+          <w:rFonts w:ascii="Consolas" w:hAnsi="Consolas" w:cs="Times New Roman"/>
+        </w:rPr>
+        <w:t>Matlab</w:t>
+      </w:r>
+      <w:r>
+        <w:rPr>
+          <w:rFonts w:ascii="Times New Roman" w:hAnsi="Times New Roman" w:cs="Times New Roman"/>
+        </w:rPr>
+        <w:t>.</w:t>
       </w:r>
     </w:p>
     <w:p>
@@ -1249,7 +1383,7 @@
       </w:r>
       <w:r>
         <w:rPr>
-          <w:rFonts w:ascii="Times New Roman" w:hAnsi="Times New Roman" w:cs="Times New Roman"/>
+          <w:rFonts w:ascii="Consolas" w:hAnsi="Consolas" w:cs="Times New Roman"/>
         </w:rPr>
         <w:t>Python</w:t>
       </w:r>
@@ -1261,7 +1395,7 @@
       </w:r>
       <w:r>
         <w:rPr>
-          <w:rFonts w:ascii="Times New Roman" w:hAnsi="Times New Roman" w:cs="Times New Roman"/>
+          <w:rFonts w:ascii="Consolas" w:hAnsi="Consolas" w:cs="Times New Roman"/>
         </w:rPr>
         <w:t>Flask</w:t>
       </w:r>
@@ -1285,9 +1419,15 @@
       </w:r>
       <w:r>
         <w:rPr>
-          <w:rFonts w:ascii="Times New Roman" w:hAnsi="Times New Roman" w:cs="Times New Roman"/>
-        </w:rPr>
-        <w:t xml:space="preserve">JavaScript </w:t>
+          <w:rFonts w:ascii="Consolas" w:hAnsi="Consolas" w:cs="Times New Roman"/>
+        </w:rPr>
+        <w:t>JavaScript</w:t>
+      </w:r>
+      <w:r>
+        <w:rPr>
+          <w:rFonts w:ascii="Times New Roman" w:hAnsi="Times New Roman" w:cs="Times New Roman"/>
+        </w:rPr>
+        <w:t xml:space="preserve"> </w:t>
       </w:r>
       <w:r>
         <w:rPr>
@@ -1297,7 +1437,7 @@
       </w:r>
       <w:r>
         <w:rPr>
-          <w:rFonts w:ascii="Times New Roman" w:hAnsi="Times New Roman" w:cs="Times New Roman"/>
+          <w:rFonts w:ascii="Consolas" w:hAnsi="Consolas" w:cs="Times New Roman"/>
         </w:rPr>
         <w:t>Node.js</w:t>
       </w:r>
@@ -1311,7 +1451,13 @@
         <w:rPr>
           <w:rFonts w:ascii="Times New Roman" w:hAnsi="Times New Roman" w:cs="Times New Roman"/>
         </w:rPr>
-        <w:t>, and Go</w:t>
+        <w:t xml:space="preserve">, and </w:t>
+      </w:r>
+      <w:r>
+        <w:rPr>
+          <w:rFonts w:ascii="Consolas" w:hAnsi="Consolas" w:cs="Times New Roman"/>
+        </w:rPr>
+        <w:t>Go</w:t>
       </w:r>
       <w:r>
         <w:rPr>
@@ -1335,6 +1481,26 @@
         <w:rPr>
           <w:rFonts w:ascii="Times New Roman" w:hAnsi="Times New Roman" w:cs="Times New Roman"/>
         </w:rPr>
+        <w:t>Leading project to build crowdsourced web app of LGBTQ asylee-friendly resources.</w:t>
+      </w:r>
+      <w:bookmarkStart w:id="0" w:name="_GoBack"/>
+      <w:bookmarkEnd w:id="0"/>
+    </w:p>
+    <w:p>
+      <w:pPr>
+        <w:pStyle w:val="ListParagraph"/>
+        <w:numPr>
+          <w:ilvl w:val="0"/>
+          <w:numId w:val="3"/>
+        </w:numPr>
+        <w:rPr>
+          <w:rFonts w:ascii="Times New Roman" w:hAnsi="Times New Roman" w:cs="Times New Roman"/>
+        </w:rPr>
+      </w:pPr>
+      <w:r>
+        <w:rPr>
+          <w:rFonts w:ascii="Times New Roman" w:hAnsi="Times New Roman" w:cs="Times New Roman"/>
+        </w:rPr>
         <w:t>Generat</w:t>
       </w:r>
       <w:r>
@@ -1456,6 +1622,93 @@
     </w:p>
     <w:p>
       <w:pPr>
+        <w:tabs>
+          <w:tab w:val="right" w:pos="10800"/>
+        </w:tabs>
+        <w:contextualSpacing/>
+        <w:rPr>
+          <w:rFonts w:ascii="Times New Roman" w:hAnsi="Times New Roman" w:cs="Times New Roman"/>
+        </w:rPr>
+      </w:pPr>
+      <w:r>
+        <w:rPr>
+          <w:rFonts w:ascii="Times New Roman" w:hAnsi="Times New Roman" w:cs="Times New Roman"/>
+          <w:b/>
+        </w:rPr>
+        <w:t xml:space="preserve">Site </w:t>
+      </w:r>
+      <w:r>
+        <w:rPr>
+          <w:rFonts w:ascii="Times New Roman" w:hAnsi="Times New Roman" w:cs="Times New Roman"/>
+          <w:b/>
+        </w:rPr>
+        <w:t xml:space="preserve">Leader, </w:t>
+      </w:r>
+      <w:r>
+        <w:rPr>
+          <w:rFonts w:ascii="Times New Roman" w:hAnsi="Times New Roman" w:cs="Times New Roman"/>
+          <w:b/>
+        </w:rPr>
+        <w:t>Alternate Spring Break</w:t>
+      </w:r>
+      <w:r>
+        <w:rPr>
+          <w:rFonts w:ascii="Times New Roman" w:hAnsi="Times New Roman" w:cs="Times New Roman"/>
+          <w:b/>
+        </w:rPr>
+        <w:t xml:space="preserve"> program</w:t>
+      </w:r>
+      <w:r>
+        <w:rPr>
+          <w:rFonts w:ascii="Times New Roman" w:hAnsi="Times New Roman" w:cs="Times New Roman"/>
+        </w:rPr>
+        <w:t>, UPenn</w:t>
+      </w:r>
+      <w:r>
+        <w:rPr>
+          <w:rFonts w:ascii="Times New Roman" w:hAnsi="Times New Roman" w:cs="Times New Roman"/>
+        </w:rPr>
+        <w:tab/>
+      </w:r>
+      <w:r>
+        <w:rPr>
+          <w:rFonts w:ascii="Times New Roman" w:hAnsi="Times New Roman" w:cs="Times New Roman"/>
+          <w:b/>
+        </w:rPr>
+        <w:t>September</w:t>
+      </w:r>
+      <w:r>
+        <w:rPr>
+          <w:rFonts w:ascii="Times New Roman" w:hAnsi="Times New Roman" w:cs="Times New Roman"/>
+          <w:b/>
+        </w:rPr>
+        <w:t xml:space="preserve"> 201</w:t>
+      </w:r>
+      <w:r>
+        <w:rPr>
+          <w:rFonts w:ascii="Times New Roman" w:hAnsi="Times New Roman" w:cs="Times New Roman"/>
+          <w:b/>
+        </w:rPr>
+        <w:t>6</w:t>
+      </w:r>
+      <w:r>
+        <w:rPr>
+          <w:rFonts w:ascii="Times New Roman" w:hAnsi="Times New Roman" w:cs="Times New Roman"/>
+          <w:b/>
+        </w:rPr>
+        <w:t xml:space="preserve"> - present</w:t>
+      </w:r>
+    </w:p>
+    <w:p>
+      <w:pPr>
+        <w:contextualSpacing/>
+        <w:rPr>
+          <w:rFonts w:ascii="Times New Roman" w:hAnsi="Times New Roman" w:cs="Times New Roman"/>
+        </w:rPr>
+      </w:pPr>
+    </w:p>
+    <w:p>
+      <w:pPr>
         <w:contextualSpacing/>
         <w:rPr>
           <w:rFonts w:ascii="Times New Roman" w:hAnsi="Times New Roman" w:cs="Times New Roman"/>
@@ -1589,175 +1842,11 @@
         </w:rPr>
         <w:t>.</w:t>
       </w:r>
-    </w:p>
-    <w:p>
-      <w:pPr>
-        <w:contextualSpacing/>
-        <w:rPr>
-          <w:rFonts w:ascii="Times New Roman" w:hAnsi="Times New Roman" w:cs="Times New Roman"/>
-          <w:b/>
-        </w:rPr>
-      </w:pPr>
-    </w:p>
-    <w:p>
-      <w:pPr>
-        <w:contextualSpacing/>
-        <w:rPr>
-          <w:rFonts w:ascii="Times New Roman" w:hAnsi="Times New Roman" w:cs="Times New Roman"/>
-        </w:rPr>
-      </w:pPr>
-      <w:r>
-        <w:rPr>
-          <w:rFonts w:ascii="Times New Roman" w:hAnsi="Times New Roman" w:cs="Times New Roman"/>
-          <w:b/>
-        </w:rPr>
-        <w:t>TECHNICAL SKILLS</w:t>
-      </w:r>
-    </w:p>
-    <w:p>
-      <w:pPr>
-        <w:contextualSpacing/>
-        <w:rPr>
-          <w:rFonts w:ascii="Times New Roman" w:hAnsi="Times New Roman" w:cs="Times New Roman"/>
-        </w:rPr>
-      </w:pPr>
-      <w:r>
-        <w:rPr>
-          <w:rFonts w:ascii="Times New Roman" w:hAnsi="Times New Roman" w:cs="Times New Roman"/>
-        </w:rPr>
-        <w:t>Java</w:t>
-      </w:r>
-      <w:r>
-        <w:rPr>
-          <w:rFonts w:ascii="Times New Roman" w:hAnsi="Times New Roman" w:cs="Times New Roman"/>
-        </w:rPr>
-        <w:t xml:space="preserve">, </w:t>
-      </w:r>
-      <w:r>
-        <w:rPr>
-          <w:rFonts w:ascii="Times New Roman" w:hAnsi="Times New Roman" w:cs="Times New Roman"/>
-        </w:rPr>
-        <w:t>Python</w:t>
-      </w:r>
-      <w:r>
-        <w:rPr>
-          <w:rFonts w:ascii="Times New Roman" w:hAnsi="Times New Roman" w:cs="Times New Roman"/>
-        </w:rPr>
-        <w:t xml:space="preserve">, </w:t>
-      </w:r>
-      <w:r>
-        <w:rPr>
-          <w:rFonts w:ascii="Times New Roman" w:hAnsi="Times New Roman" w:cs="Times New Roman"/>
-        </w:rPr>
-        <w:t>Matlab</w:t>
-      </w:r>
-      <w:r>
-        <w:rPr>
-          <w:rFonts w:ascii="Times New Roman" w:hAnsi="Times New Roman" w:cs="Times New Roman"/>
-        </w:rPr>
-        <w:t xml:space="preserve">, </w:t>
-      </w:r>
-      <w:r>
-        <w:rPr>
-          <w:rFonts w:ascii="Times New Roman" w:hAnsi="Times New Roman" w:cs="Times New Roman"/>
-        </w:rPr>
-        <w:t xml:space="preserve">Scala, </w:t>
-      </w:r>
-      <w:r>
-        <w:rPr>
-          <w:rFonts w:ascii="Times New Roman" w:hAnsi="Times New Roman" w:cs="Times New Roman"/>
-        </w:rPr>
-        <w:t>Go,</w:t>
-      </w:r>
       <w:r>
         <w:rPr>
           <w:rFonts w:ascii="Times New Roman" w:hAnsi="Times New Roman" w:cs="Times New Roman"/>
         </w:rPr>
         <w:t xml:space="preserve"> </w:t>
-      </w:r>
-      <w:r>
-        <w:rPr>
-          <w:rFonts w:ascii="Times New Roman" w:hAnsi="Times New Roman" w:cs="Times New Roman"/>
-        </w:rPr>
-        <w:t>OCaml</w:t>
-      </w:r>
-      <w:r>
-        <w:rPr>
-          <w:rFonts w:ascii="Times New Roman" w:hAnsi="Times New Roman" w:cs="Times New Roman"/>
-        </w:rPr>
-        <w:t xml:space="preserve">, </w:t>
-      </w:r>
-      <w:r>
-        <w:rPr>
-          <w:rFonts w:ascii="Times New Roman" w:hAnsi="Times New Roman" w:cs="Times New Roman"/>
-        </w:rPr>
-        <w:t>C</w:t>
-      </w:r>
-      <w:r>
-        <w:rPr>
-          <w:rFonts w:ascii="Times New Roman" w:hAnsi="Times New Roman" w:cs="Times New Roman"/>
-        </w:rPr>
-        <w:t xml:space="preserve">; </w:t>
-      </w:r>
-      <w:r>
-        <w:rPr>
-          <w:rFonts w:ascii="Times New Roman" w:hAnsi="Times New Roman" w:cs="Times New Roman"/>
-        </w:rPr>
-        <w:t>HTML</w:t>
-      </w:r>
-      <w:r>
-        <w:rPr>
-          <w:rFonts w:ascii="Times New Roman" w:hAnsi="Times New Roman" w:cs="Times New Roman"/>
-        </w:rPr>
-        <w:t xml:space="preserve">, </w:t>
-      </w:r>
-      <w:r>
-        <w:rPr>
-          <w:rFonts w:ascii="Times New Roman" w:hAnsi="Times New Roman" w:cs="Times New Roman"/>
-        </w:rPr>
-        <w:t>CSS</w:t>
-      </w:r>
-      <w:r>
-        <w:rPr>
-          <w:rFonts w:ascii="Times New Roman" w:hAnsi="Times New Roman" w:cs="Times New Roman"/>
-        </w:rPr>
-        <w:t xml:space="preserve">, </w:t>
-      </w:r>
-      <w:r>
-        <w:rPr>
-          <w:rFonts w:ascii="Times New Roman" w:hAnsi="Times New Roman" w:cs="Times New Roman"/>
-        </w:rPr>
-        <w:t>JavaScript;</w:t>
-      </w:r>
-      <w:r>
-        <w:rPr>
-          <w:rFonts w:ascii="Times New Roman" w:hAnsi="Times New Roman" w:cs="Times New Roman"/>
-        </w:rPr>
-        <w:t xml:space="preserve"> Flask</w:t>
-      </w:r>
-      <w:r>
-        <w:rPr>
-          <w:rFonts w:ascii="Times New Roman" w:hAnsi="Times New Roman" w:cs="Times New Roman"/>
-        </w:rPr>
-        <w:t xml:space="preserve">, </w:t>
-      </w:r>
-      <w:r>
-        <w:rPr>
-          <w:rFonts w:ascii="Times New Roman" w:hAnsi="Times New Roman" w:cs="Times New Roman"/>
-        </w:rPr>
-        <w:t xml:space="preserve">Django, </w:t>
-      </w:r>
-      <w:r>
-        <w:rPr>
-          <w:rFonts w:ascii="Times New Roman" w:hAnsi="Times New Roman" w:cs="Times New Roman"/>
-        </w:rPr>
-        <w:t>Node.js</w:t>
-      </w:r>
-      <w:r>
-        <w:rPr>
-          <w:rFonts w:ascii="Times New Roman" w:hAnsi="Times New Roman" w:cs="Times New Roman"/>
-        </w:rPr>
-        <w:t>.</w:t>
       </w:r>
     </w:p>
     <w:sectPr>

</xml_diff>

<commit_message>
Networked & Social Systems, not 'and'; changed Meetup description
</commit_message>
<xml_diff>
--- a/Yoni Nachmany Resume.docx
+++ b/Yoni Nachmany Resume.docx
@@ -239,7 +239,16 @@
           <w:rFonts w:ascii="Times New Roman" w:hAnsi="Times New Roman" w:cs="Times New Roman"/>
           <w:b/>
         </w:rPr>
-        <w:t>and Social Systems Engineering</w:t>
+        <w:t>&amp;</w:t>
+      </w:r>
+      <w:bookmarkStart w:id="0" w:name="_GoBack"/>
+      <w:bookmarkEnd w:id="0"/>
+      <w:r>
+        <w:rPr>
+          <w:rFonts w:ascii="Times New Roman" w:hAnsi="Times New Roman" w:cs="Times New Roman"/>
+          <w:b/>
+        </w:rPr>
+        <w:t xml:space="preserve"> Social Systems Engineering</w:t>
       </w:r>
       <w:r>
         <w:rPr>
@@ -680,13 +689,37 @@
         <w:rPr>
           <w:rFonts w:ascii="Times New Roman" w:hAnsi="Times New Roman" w:cs="Times New Roman"/>
         </w:rPr>
-        <w:t xml:space="preserve">World’s largest </w:t>
-      </w:r>
-      <w:r>
-        <w:rPr>
-          <w:rFonts w:ascii="Times New Roman" w:hAnsi="Times New Roman" w:cs="Times New Roman"/>
-        </w:rPr>
-        <w:t>network of local groups</w:t>
+        <w:t>Worl</w:t>
+      </w:r>
+      <w:r>
+        <w:rPr>
+          <w:rFonts w:ascii="Times New Roman" w:hAnsi="Times New Roman" w:cs="Times New Roman"/>
+        </w:rPr>
+        <w:t xml:space="preserve">dwide </w:t>
+      </w:r>
+      <w:r>
+        <w:rPr>
+          <w:rFonts w:ascii="Times New Roman" w:hAnsi="Times New Roman" w:cs="Times New Roman"/>
+        </w:rPr>
+        <w:t xml:space="preserve">network of </w:t>
+      </w:r>
+      <w:r>
+        <w:rPr>
+          <w:rFonts w:ascii="Times New Roman" w:hAnsi="Times New Roman" w:cs="Times New Roman"/>
+        </w:rPr>
+        <w:t>in-person</w:t>
+      </w:r>
+      <w:r>
+        <w:rPr>
+          <w:rFonts w:ascii="Times New Roman" w:hAnsi="Times New Roman" w:cs="Times New Roman"/>
+        </w:rPr>
+        <w:t xml:space="preserve"> groups</w:t>
+      </w:r>
+      <w:r>
+        <w:rPr>
+          <w:rFonts w:ascii="Times New Roman" w:hAnsi="Times New Roman" w:cs="Times New Roman"/>
+        </w:rPr>
+        <w:t>,</w:t>
       </w:r>
       <w:r>
         <w:rPr>
@@ -698,7 +731,19 @@
         <w:rPr>
           <w:rFonts w:ascii="Times New Roman" w:hAnsi="Times New Roman" w:cs="Times New Roman"/>
         </w:rPr>
-        <w:t xml:space="preserve"> 27 million members and 250,000 groups</w:t>
+        <w:t xml:space="preserve"> 2</w:t>
+      </w:r>
+      <w:r>
+        <w:rPr>
+          <w:rFonts w:ascii="Times New Roman" w:hAnsi="Times New Roman" w:cs="Times New Roman"/>
+        </w:rPr>
+        <w:t>8 million members and 26</w:t>
+      </w:r>
+      <w:r>
+        <w:rPr>
+          <w:rFonts w:ascii="Times New Roman" w:hAnsi="Times New Roman" w:cs="Times New Roman"/>
+        </w:rPr>
+        <w:t>0,000 groups</w:t>
       </w:r>
       <w:r>
         <w:rPr>
@@ -850,14 +895,12 @@
         </w:rPr>
         <w:t xml:space="preserve">The </w:t>
       </w:r>
-      <w:proofErr w:type="spellStart"/>
       <w:r>
         <w:rPr>
           <w:rFonts w:ascii="Times New Roman" w:hAnsi="Times New Roman" w:cs="Times New Roman"/>
         </w:rPr>
         <w:t>OpenAPI</w:t>
       </w:r>
-      <w:proofErr w:type="spellEnd"/>
       <w:r>
         <w:rPr>
           <w:rFonts w:ascii="Times New Roman" w:hAnsi="Times New Roman" w:cs="Times New Roman"/>
@@ -1483,8 +1526,6 @@
         </w:rPr>
         <w:t>Leading project to build crowdsourced web app of LGBTQ asylee-friendly resources.</w:t>
       </w:r>
-      <w:bookmarkStart w:id="0" w:name="_GoBack"/>
-      <w:bookmarkEnd w:id="0"/>
     </w:p>
     <w:p>
       <w:pPr>

</xml_diff>

<commit_message>
removed tailing slash from GitHub
</commit_message>
<xml_diff>
--- a/Yoni Nachmany Resume.docx
+++ b/Yoni Nachmany Resume.docx
@@ -73,22 +73,38 @@
           <w:rFonts w:ascii="Times New Roman" w:hAnsi="Times New Roman" w:cs="Times New Roman"/>
         </w:rPr>
       </w:pPr>
+      <w:r>
+        <w:fldChar w:fldCharType="begin"/>
+      </w:r>
+      <w:r>
+        <w:instrText xml:space="preserve"> HYPERLINK "https://GitHub.com/YoniNachmany/" </w:instrText>
+      </w:r>
+      <w:r>
+        <w:fldChar w:fldCharType="separate"/>
+      </w:r>
+      <w:r>
+        <w:rPr>
+          <w:rStyle w:val="Hyperlink"/>
+          <w:rFonts w:ascii="Times New Roman" w:hAnsi="Times New Roman" w:cs="Times New Roman"/>
+        </w:rPr>
+        <w:t>https://GitHub.com/YoniNachmany</w:t>
+      </w:r>
+      <w:bookmarkStart w:id="0" w:name="_GoBack"/>
+      <w:bookmarkEnd w:id="0"/>
+      <w:r>
+        <w:rPr>
+          <w:rStyle w:val="Hyperlink"/>
+          <w:rFonts w:ascii="Times New Roman" w:hAnsi="Times New Roman" w:cs="Times New Roman"/>
+        </w:rPr>
+        <w:fldChar w:fldCharType="end"/>
+      </w:r>
+      <w:r>
+        <w:rPr>
+          <w:rFonts w:ascii="Times New Roman" w:hAnsi="Times New Roman" w:cs="Times New Roman"/>
+        </w:rPr>
+        <w:t xml:space="preserve"> | </w:t>
+      </w:r>
       <w:hyperlink r:id="rId7" w:history="1">
-        <w:r>
-          <w:rPr>
-            <w:rStyle w:val="Hyperlink"/>
-            <w:rFonts w:ascii="Times New Roman" w:hAnsi="Times New Roman" w:cs="Times New Roman"/>
-          </w:rPr>
-          <w:t>https://GitHub.com/YoniNachmany/</w:t>
-        </w:r>
-      </w:hyperlink>
-      <w:r>
-        <w:rPr>
-          <w:rFonts w:ascii="Times New Roman" w:hAnsi="Times New Roman" w:cs="Times New Roman"/>
-        </w:rPr>
-        <w:t xml:space="preserve"> | </w:t>
-      </w:r>
-      <w:hyperlink r:id="rId8" w:history="1">
         <w:r>
           <w:rPr>
             <w:rStyle w:val="Hyperlink"/>
@@ -241,8 +257,6 @@
         </w:rPr>
         <w:t>&amp;</w:t>
       </w:r>
-      <w:bookmarkStart w:id="0" w:name="_GoBack"/>
-      <w:bookmarkEnd w:id="0"/>
       <w:r>
         <w:rPr>
           <w:rFonts w:ascii="Times New Roman" w:hAnsi="Times New Roman" w:cs="Times New Roman"/>
@@ -895,12 +909,14 @@
         </w:rPr>
         <w:t xml:space="preserve">The </w:t>
       </w:r>
+      <w:proofErr w:type="spellStart"/>
       <w:r>
         <w:rPr>
           <w:rFonts w:ascii="Times New Roman" w:hAnsi="Times New Roman" w:cs="Times New Roman"/>
         </w:rPr>
         <w:t>OpenAPI</w:t>
       </w:r>
+      <w:proofErr w:type="spellEnd"/>
       <w:r>
         <w:rPr>
           <w:rFonts w:ascii="Times New Roman" w:hAnsi="Times New Roman" w:cs="Times New Roman"/>
@@ -1524,7 +1540,21 @@
         <w:rPr>
           <w:rFonts w:ascii="Times New Roman" w:hAnsi="Times New Roman" w:cs="Times New Roman"/>
         </w:rPr>
-        <w:t>Leading project to build crowdsourced web app of LGBTQ asylee-friendly resources.</w:t>
+        <w:t xml:space="preserve">Leading project to build crowdsourced web app of LGBTQ </w:t>
+      </w:r>
+      <w:proofErr w:type="spellStart"/>
+      <w:r>
+        <w:rPr>
+          <w:rFonts w:ascii="Times New Roman" w:hAnsi="Times New Roman" w:cs="Times New Roman"/>
+        </w:rPr>
+        <w:t>asylee</w:t>
+      </w:r>
+      <w:proofErr w:type="spellEnd"/>
+      <w:r>
+        <w:rPr>
+          <w:rFonts w:ascii="Times New Roman" w:hAnsi="Times New Roman" w:cs="Times New Roman"/>
+        </w:rPr>
+        <w:t>-friendly resources.</w:t>
       </w:r>
     </w:p>
     <w:p>

</xml_diff>

<commit_message>
changed font, changed margins, changed content
</commit_message>
<xml_diff>
--- a/Yoni Nachmany Resume.docx
+++ b/Yoni Nachmany Resume.docx
@@ -7,7 +7,7 @@
         <w:contextualSpacing/>
         <w:jc w:val="center"/>
         <w:rPr>
-          <w:rFonts w:ascii="Times New Roman" w:hAnsi="Times New Roman" w:cs="Times New Roman"/>
+          <w:rFonts w:cs="Times New Roman"/>
           <w:b/>
           <w:sz w:val="36"/>
           <w:szCs w:val="36"/>
@@ -15,7 +15,7 @@
       </w:pPr>
       <w:r>
         <w:rPr>
-          <w:rFonts w:ascii="Times New Roman" w:hAnsi="Times New Roman" w:cs="Times New Roman"/>
+          <w:rFonts w:cs="Times New Roman"/>
           <w:b/>
           <w:sz w:val="36"/>
           <w:szCs w:val="36"/>
@@ -24,7 +24,7 @@
       </w:r>
       <w:r>
         <w:rPr>
-          <w:rFonts w:ascii="Times New Roman" w:hAnsi="Times New Roman" w:cs="Times New Roman"/>
+          <w:rFonts w:cs="Times New Roman"/>
           <w:b/>
           <w:sz w:val="36"/>
           <w:szCs w:val="36"/>
@@ -37,21 +37,21 @@
         <w:contextualSpacing/>
         <w:jc w:val="center"/>
         <w:rPr>
-          <w:rFonts w:ascii="Times New Roman" w:hAnsi="Times New Roman" w:cs="Times New Roman"/>
+          <w:rFonts w:cs="Times New Roman"/>
         </w:rPr>
       </w:pPr>
       <w:hyperlink r:id="rId5" w:history="1">
         <w:r>
           <w:rPr>
             <w:rStyle w:val="Hyperlink"/>
-            <w:rFonts w:ascii="Times New Roman" w:hAnsi="Times New Roman" w:cs="Times New Roman"/>
+            <w:rFonts w:cs="Times New Roman"/>
           </w:rPr>
           <w:t>YoniNachmany@Gmail.com</w:t>
         </w:r>
       </w:hyperlink>
       <w:r>
         <w:rPr>
-          <w:rFonts w:ascii="Times New Roman" w:hAnsi="Times New Roman" w:cs="Times New Roman"/>
+          <w:rFonts w:cs="Times New Roman"/>
         </w:rPr>
         <w:t xml:space="preserve"> | </w:t>
       </w:r>
@@ -59,7 +59,7 @@
         <w:r>
           <w:rPr>
             <w:rStyle w:val="Hyperlink"/>
-            <w:rFonts w:ascii="Times New Roman" w:hAnsi="Times New Roman" w:cs="Times New Roman"/>
+            <w:rFonts w:cs="Times New Roman"/>
           </w:rPr>
           <w:t>https://www.LinkedIn.com/in/YoniNachmany</w:t>
         </w:r>
@@ -70,52 +70,55 @@
         <w:contextualSpacing/>
         <w:jc w:val="center"/>
         <w:rPr>
-          <w:rFonts w:ascii="Times New Roman" w:hAnsi="Times New Roman" w:cs="Times New Roman"/>
-        </w:rPr>
-      </w:pPr>
-      <w:r>
-        <w:fldChar w:fldCharType="begin"/>
-      </w:r>
-      <w:r>
-        <w:instrText xml:space="preserve"> HYPERLINK "https://GitHub.com/YoniNachmany/" </w:instrText>
-      </w:r>
-      <w:r>
-        <w:fldChar w:fldCharType="separate"/>
-      </w:r>
-      <w:r>
-        <w:rPr>
-          <w:rStyle w:val="Hyperlink"/>
-          <w:rFonts w:ascii="Times New Roman" w:hAnsi="Times New Roman" w:cs="Times New Roman"/>
-        </w:rPr>
-        <w:t>https://GitHub.com/YoniNachmany</w:t>
-      </w:r>
-      <w:bookmarkStart w:id="0" w:name="_GoBack"/>
-      <w:bookmarkEnd w:id="0"/>
-      <w:r>
-        <w:rPr>
-          <w:rStyle w:val="Hyperlink"/>
-          <w:rFonts w:ascii="Times New Roman" w:hAnsi="Times New Roman" w:cs="Times New Roman"/>
-        </w:rPr>
-        <w:fldChar w:fldCharType="end"/>
-      </w:r>
-      <w:r>
-        <w:rPr>
-          <w:rFonts w:ascii="Times New Roman" w:hAnsi="Times New Roman" w:cs="Times New Roman"/>
-        </w:rPr>
-        <w:t xml:space="preserve"> | </w:t>
-      </w:r>
+          <w:rFonts w:cs="Times New Roman"/>
+        </w:rPr>
+      </w:pPr>
       <w:hyperlink r:id="rId7" w:history="1">
         <w:r>
           <w:rPr>
             <w:rStyle w:val="Hyperlink"/>
-            <w:rFonts w:ascii="Times New Roman" w:hAnsi="Times New Roman" w:cs="Times New Roman"/>
+            <w:rFonts w:cs="Times New Roman"/>
+          </w:rPr>
+          <w:t>https://GitHub.com/YoniNachman</w:t>
+        </w:r>
+        <w:r>
+          <w:rPr>
+            <w:rStyle w:val="Hyperlink"/>
+            <w:rFonts w:cs="Times New Roman"/>
+          </w:rPr>
+          <w:t>y</w:t>
+        </w:r>
+      </w:hyperlink>
+      <w:r>
+        <w:rPr>
+          <w:rFonts w:cs="Times New Roman"/>
+        </w:rPr>
+        <w:t xml:space="preserve"> </w:t>
+      </w:r>
+      <w:r>
+        <w:rPr>
+          <w:rFonts w:cs="Times New Roman"/>
+        </w:rPr>
+        <w:t>|</w:t>
+      </w:r>
+      <w:r>
+        <w:rPr>
+          <w:rFonts w:cs="Times New Roman"/>
+        </w:rPr>
+        <w:t xml:space="preserve"> </w:t>
+      </w:r>
+      <w:hyperlink r:id="rId8" w:history="1">
+        <w:r>
+          <w:rPr>
+            <w:rStyle w:val="Hyperlink"/>
+            <w:rFonts w:cs="Times New Roman"/>
           </w:rPr>
           <w:t>https://Twitter.com/YoniNachmany</w:t>
         </w:r>
       </w:hyperlink>
       <w:r>
         <w:rPr>
-          <w:rFonts w:ascii="Times New Roman" w:hAnsi="Times New Roman" w:cs="Times New Roman"/>
+          <w:rFonts w:cs="Times New Roman"/>
         </w:rPr>
         <w:t xml:space="preserve"> </w:t>
       </w:r>
@@ -124,7 +127,7 @@
       <w:pPr>
         <w:contextualSpacing/>
         <w:rPr>
-          <w:rFonts w:ascii="Times New Roman" w:hAnsi="Times New Roman" w:cs="Times New Roman"/>
+          <w:rFonts w:cs="Times New Roman"/>
         </w:rPr>
       </w:pPr>
     </w:p>
@@ -132,13 +135,13 @@
       <w:pPr>
         <w:contextualSpacing/>
         <w:rPr>
-          <w:rFonts w:ascii="Times New Roman" w:hAnsi="Times New Roman" w:cs="Times New Roman"/>
-          <w:b/>
-        </w:rPr>
-      </w:pPr>
-      <w:r>
-        <w:rPr>
-          <w:rFonts w:ascii="Times New Roman" w:hAnsi="Times New Roman" w:cs="Times New Roman"/>
+          <w:rFonts w:cs="Times New Roman"/>
+          <w:b/>
+        </w:rPr>
+      </w:pPr>
+      <w:r>
+        <w:rPr>
+          <w:rFonts w:cs="Times New Roman"/>
           <w:b/>
         </w:rPr>
         <w:t>EDUCATION</w:t>
@@ -151,59 +154,59 @@
         </w:tabs>
         <w:contextualSpacing/>
         <w:rPr>
-          <w:rFonts w:ascii="Times New Roman" w:hAnsi="Times New Roman" w:cs="Times New Roman"/>
-        </w:rPr>
-      </w:pPr>
-      <w:r>
-        <w:rPr>
-          <w:rFonts w:ascii="Times New Roman" w:hAnsi="Times New Roman" w:cs="Times New Roman"/>
+          <w:rFonts w:cs="Times New Roman"/>
+        </w:rPr>
+      </w:pPr>
+      <w:r>
+        <w:rPr>
+          <w:rFonts w:cs="Times New Roman"/>
           <w:b/>
         </w:rPr>
         <w:t>University of Pennsylvania</w:t>
       </w:r>
       <w:r>
         <w:rPr>
-          <w:rFonts w:ascii="Times New Roman" w:hAnsi="Times New Roman" w:cs="Times New Roman"/>
+          <w:rFonts w:cs="Times New Roman"/>
         </w:rPr>
         <w:t>, Philadelphia</w:t>
       </w:r>
       <w:r>
         <w:rPr>
-          <w:rFonts w:ascii="Times New Roman" w:hAnsi="Times New Roman" w:cs="Times New Roman"/>
+          <w:rFonts w:cs="Times New Roman"/>
         </w:rPr>
         <w:tab/>
       </w:r>
       <w:r>
         <w:rPr>
-          <w:rFonts w:ascii="Times New Roman" w:hAnsi="Times New Roman" w:cs="Times New Roman"/>
+          <w:rFonts w:cs="Times New Roman"/>
           <w:b/>
         </w:rPr>
         <w:t>August 2014</w:t>
       </w:r>
       <w:r>
         <w:rPr>
-          <w:rFonts w:ascii="Times New Roman" w:hAnsi="Times New Roman" w:cs="Times New Roman"/>
+          <w:rFonts w:cs="Times New Roman"/>
           <w:b/>
         </w:rPr>
         <w:t xml:space="preserve"> </w:t>
       </w:r>
       <w:r>
         <w:rPr>
-          <w:rFonts w:ascii="Times New Roman" w:hAnsi="Times New Roman" w:cs="Times New Roman"/>
+          <w:rFonts w:cs="Times New Roman"/>
           <w:b/>
         </w:rPr>
         <w:t>-</w:t>
       </w:r>
       <w:r>
         <w:rPr>
-          <w:rFonts w:ascii="Times New Roman" w:hAnsi="Times New Roman" w:cs="Times New Roman"/>
+          <w:rFonts w:cs="Times New Roman"/>
           <w:b/>
         </w:rPr>
         <w:t xml:space="preserve"> </w:t>
       </w:r>
       <w:r>
         <w:rPr>
-          <w:rFonts w:ascii="Times New Roman" w:hAnsi="Times New Roman" w:cs="Times New Roman"/>
+          <w:rFonts w:cs="Times New Roman"/>
           <w:b/>
         </w:rPr>
         <w:t>May 2018</w:t>
@@ -216,75 +219,80 @@
         </w:tabs>
         <w:contextualSpacing/>
         <w:rPr>
-          <w:rFonts w:ascii="Times New Roman" w:hAnsi="Times New Roman" w:cs="Times New Roman"/>
-        </w:rPr>
-      </w:pPr>
-      <w:r>
-        <w:rPr>
-          <w:rFonts w:ascii="Times New Roman" w:hAnsi="Times New Roman" w:cs="Times New Roman"/>
+          <w:rFonts w:cs="Times New Roman"/>
+        </w:rPr>
+      </w:pPr>
+      <w:r>
+        <w:rPr>
+          <w:rFonts w:cs="Times New Roman"/>
+          <w:b/>
         </w:rPr>
         <w:t>B.S.E</w:t>
       </w:r>
       <w:r>
         <w:rPr>
-          <w:rFonts w:ascii="Times New Roman" w:hAnsi="Times New Roman" w:cs="Times New Roman"/>
+          <w:rFonts w:cs="Times New Roman"/>
+          <w:b/>
         </w:rPr>
         <w:t>.</w:t>
       </w:r>
       <w:r>
         <w:rPr>
-          <w:rFonts w:ascii="Times New Roman" w:hAnsi="Times New Roman" w:cs="Times New Roman"/>
+          <w:rFonts w:cs="Times New Roman"/>
         </w:rPr>
         <w:t xml:space="preserve"> </w:t>
       </w:r>
       <w:r>
         <w:rPr>
-          <w:rFonts w:ascii="Times New Roman" w:hAnsi="Times New Roman" w:cs="Times New Roman"/>
+          <w:rFonts w:cs="Times New Roman"/>
         </w:rPr>
         <w:t xml:space="preserve">Singh Program in </w:t>
       </w:r>
       <w:r>
         <w:rPr>
-          <w:rFonts w:ascii="Times New Roman" w:hAnsi="Times New Roman" w:cs="Times New Roman"/>
+          <w:rFonts w:cs="Times New Roman"/>
           <w:b/>
         </w:rPr>
         <w:t xml:space="preserve">Networked </w:t>
       </w:r>
       <w:r>
         <w:rPr>
-          <w:rFonts w:ascii="Times New Roman" w:hAnsi="Times New Roman" w:cs="Times New Roman"/>
+          <w:rFonts w:cs="Times New Roman"/>
           <w:b/>
         </w:rPr>
         <w:t>&amp;</w:t>
       </w:r>
       <w:r>
         <w:rPr>
-          <w:rFonts w:ascii="Times New Roman" w:hAnsi="Times New Roman" w:cs="Times New Roman"/>
+          <w:rFonts w:cs="Times New Roman"/>
           <w:b/>
         </w:rPr>
         <w:t xml:space="preserve"> Social Systems Engineering</w:t>
       </w:r>
       <w:r>
         <w:rPr>
-          <w:rFonts w:ascii="Times New Roman" w:hAnsi="Times New Roman" w:cs="Times New Roman"/>
+          <w:rFonts w:cs="Times New Roman"/>
         </w:rPr>
         <w:tab/>
       </w:r>
       <w:r>
         <w:rPr>
-          <w:rFonts w:ascii="Times New Roman" w:hAnsi="Times New Roman" w:cs="Times New Roman"/>
+          <w:rFonts w:cs="Times New Roman"/>
+          <w:i/>
         </w:rPr>
         <w:t>GPA 3.</w:t>
       </w:r>
       <w:r>
         <w:rPr>
-          <w:rFonts w:ascii="Times New Roman" w:hAnsi="Times New Roman" w:cs="Times New Roman"/>
+          <w:rFonts w:cs="Times New Roman"/>
+          <w:i/>
         </w:rPr>
         <w:t>37</w:t>
       </w:r>
       <w:r>
         <w:rPr>
-          <w:rFonts w:ascii="Times New Roman" w:hAnsi="Times New Roman" w:cs="Times New Roman"/>
+          <w:rFonts w:cs="Times New Roman"/>
+          <w:i/>
         </w:rPr>
         <w:t>/4.00</w:t>
       </w:r>
@@ -300,44 +308,62 @@
           <w:tab w:val="right" w:pos="10800"/>
         </w:tabs>
         <w:rPr>
-          <w:rFonts w:ascii="Times New Roman" w:hAnsi="Times New Roman" w:cs="Times New Roman"/>
-        </w:rPr>
-      </w:pPr>
-      <w:r>
-        <w:rPr>
-          <w:rFonts w:ascii="Times New Roman" w:hAnsi="Times New Roman" w:cs="Times New Roman"/>
-        </w:rPr>
-        <w:t xml:space="preserve">Computer science degree focused on </w:t>
-      </w:r>
-      <w:r>
-        <w:rPr>
-          <w:rFonts w:ascii="Times New Roman" w:hAnsi="Times New Roman" w:cs="Times New Roman"/>
+          <w:rFonts w:cs="Times New Roman"/>
+        </w:rPr>
+      </w:pPr>
+      <w:r>
+        <w:rPr>
+          <w:rFonts w:cs="Times New Roman"/>
+          <w:i/>
+        </w:rPr>
+        <w:t>Computer science degree</w:t>
+      </w:r>
+      <w:r>
+        <w:rPr>
+          <w:rFonts w:cs="Times New Roman"/>
+        </w:rPr>
+        <w:t xml:space="preserve"> focused on </w:t>
+      </w:r>
+      <w:r>
+        <w:rPr>
+          <w:rFonts w:cs="Times New Roman"/>
+          <w:i/>
         </w:rPr>
         <w:t xml:space="preserve">networks, crowds, </w:t>
       </w:r>
       <w:r>
         <w:rPr>
-          <w:rFonts w:ascii="Times New Roman" w:hAnsi="Times New Roman" w:cs="Times New Roman"/>
+          <w:rFonts w:cs="Times New Roman"/>
+          <w:i/>
         </w:rPr>
         <w:t xml:space="preserve">and </w:t>
       </w:r>
       <w:r>
         <w:rPr>
-          <w:rFonts w:ascii="Times New Roman" w:hAnsi="Times New Roman" w:cs="Times New Roman"/>
+          <w:rFonts w:cs="Times New Roman"/>
+          <w:i/>
         </w:rPr>
         <w:t>markets</w:t>
       </w:r>
       <w:r>
         <w:rPr>
-          <w:rFonts w:ascii="Times New Roman" w:hAnsi="Times New Roman" w:cs="Times New Roman"/>
+          <w:rFonts w:cs="Times New Roman"/>
+          <w:i/>
         </w:rPr>
         <w:t xml:space="preserve"> on</w:t>
       </w:r>
       <w:r>
         <w:rPr>
-          <w:rFonts w:ascii="Times New Roman" w:hAnsi="Times New Roman" w:cs="Times New Roman"/>
-        </w:rPr>
-        <w:t xml:space="preserve"> the Internet.</w:t>
+          <w:rFonts w:cs="Times New Roman"/>
+          <w:i/>
+        </w:rPr>
+        <w:t xml:space="preserve"> the Internet</w:t>
+      </w:r>
+      <w:r>
+        <w:rPr>
+          <w:rFonts w:cs="Times New Roman"/>
+        </w:rPr>
+        <w:t>.</w:t>
       </w:r>
     </w:p>
     <w:p>
@@ -348,80 +374,57 @@
           <w:numId w:val="14"/>
         </w:numPr>
         <w:rPr>
-          <w:rFonts w:ascii="Times New Roman" w:hAnsi="Times New Roman" w:cs="Times New Roman"/>
-        </w:rPr>
-      </w:pPr>
-      <w:r>
-        <w:rPr>
-          <w:rFonts w:ascii="Times New Roman" w:hAnsi="Times New Roman" w:cs="Times New Roman"/>
-          <w:b/>
+          <w:rFonts w:cs="Times New Roman"/>
+        </w:rPr>
+      </w:pPr>
+      <w:r>
+        <w:rPr>
+          <w:rFonts w:cs="Times New Roman"/>
+        </w:rPr>
+        <w:t xml:space="preserve">Sample </w:t>
+      </w:r>
+      <w:r>
+        <w:rPr>
+          <w:rFonts w:cs="Times New Roman"/>
         </w:rPr>
         <w:t>Courses</w:t>
       </w:r>
       <w:r>
         <w:rPr>
-          <w:rFonts w:ascii="Times New Roman" w:hAnsi="Times New Roman" w:cs="Times New Roman"/>
+          <w:rFonts w:cs="Times New Roman"/>
           <w:b/>
         </w:rPr>
         <w:t>:</w:t>
       </w:r>
       <w:r>
         <w:rPr>
-          <w:rFonts w:ascii="Times New Roman" w:hAnsi="Times New Roman" w:cs="Times New Roman"/>
+          <w:rFonts w:cs="Times New Roman"/>
         </w:rPr>
         <w:t xml:space="preserve"> </w:t>
       </w:r>
       <w:r>
         <w:rPr>
-          <w:rFonts w:ascii="Times New Roman" w:hAnsi="Times New Roman" w:cs="Times New Roman"/>
-        </w:rPr>
-        <w:t xml:space="preserve">Scalable &amp; Cloud Computing, </w:t>
-      </w:r>
-      <w:r>
-        <w:rPr>
-          <w:rFonts w:ascii="Times New Roman" w:hAnsi="Times New Roman" w:cs="Times New Roman"/>
+          <w:rFonts w:cs="Times New Roman"/>
+          <w:i/>
+        </w:rPr>
+        <w:t>Scalable &amp; Cloud Computing</w:t>
+      </w:r>
+      <w:r>
+        <w:rPr>
+          <w:rFonts w:cs="Times New Roman"/>
+        </w:rPr>
+        <w:t xml:space="preserve">, </w:t>
+      </w:r>
+      <w:r>
+        <w:rPr>
+          <w:rFonts w:cs="Times New Roman"/>
+          <w:i/>
         </w:rPr>
         <w:t>Crowdsourcing &amp; Human Computation</w:t>
       </w:r>
       <w:r>
         <w:rPr>
-          <w:rFonts w:ascii="Times New Roman" w:hAnsi="Times New Roman" w:cs="Times New Roman"/>
-        </w:rPr>
-        <w:t xml:space="preserve">, </w:t>
-      </w:r>
-      <w:r>
-        <w:rPr>
-          <w:rFonts w:ascii="Times New Roman" w:hAnsi="Times New Roman" w:cs="Times New Roman"/>
-        </w:rPr>
-        <w:t xml:space="preserve">Technology &amp; Policy, </w:t>
-      </w:r>
-      <w:r>
-        <w:rPr>
-          <w:rFonts w:ascii="Times New Roman" w:hAnsi="Times New Roman" w:cs="Times New Roman"/>
-        </w:rPr>
-        <w:t>Intro to Dynamic Systems</w:t>
-      </w:r>
-      <w:r>
-        <w:rPr>
-          <w:rFonts w:ascii="Times New Roman" w:hAnsi="Times New Roman" w:cs="Times New Roman"/>
-        </w:rPr>
-        <w:t xml:space="preserve">, </w:t>
-      </w:r>
-      <w:r>
-        <w:rPr>
-          <w:rFonts w:ascii="Times New Roman" w:hAnsi="Times New Roman" w:cs="Times New Roman"/>
-        </w:rPr>
-        <w:t xml:space="preserve">Theory of Networks, </w:t>
-      </w:r>
-      <w:r>
-        <w:rPr>
-          <w:rFonts w:ascii="Times New Roman" w:hAnsi="Times New Roman" w:cs="Times New Roman"/>
-        </w:rPr>
-        <w:t>Urban Education</w:t>
-      </w:r>
-      <w:r>
-        <w:rPr>
-          <w:rFonts w:ascii="Times New Roman" w:hAnsi="Times New Roman" w:cs="Times New Roman"/>
+          <w:rFonts w:cs="Times New Roman"/>
         </w:rPr>
         <w:t>.</w:t>
       </w:r>
@@ -430,7 +433,7 @@
       <w:pPr>
         <w:contextualSpacing/>
         <w:rPr>
-          <w:rFonts w:ascii="Times New Roman" w:hAnsi="Times New Roman" w:cs="Times New Roman"/>
+          <w:rFonts w:cs="Times New Roman"/>
         </w:rPr>
       </w:pPr>
     </w:p>
@@ -441,31 +444,31 @@
         </w:tabs>
         <w:contextualSpacing/>
         <w:rPr>
-          <w:rFonts w:ascii="Times New Roman" w:hAnsi="Times New Roman" w:cs="Times New Roman"/>
-        </w:rPr>
-      </w:pPr>
-      <w:r>
-        <w:rPr>
-          <w:rFonts w:ascii="Times New Roman" w:hAnsi="Times New Roman" w:cs="Times New Roman"/>
+          <w:rFonts w:cs="Times New Roman"/>
+        </w:rPr>
+      </w:pPr>
+      <w:r>
+        <w:rPr>
+          <w:rFonts w:cs="Times New Roman"/>
           <w:b/>
         </w:rPr>
         <w:t>Hunter College High School</w:t>
       </w:r>
       <w:r>
         <w:rPr>
-          <w:rFonts w:ascii="Times New Roman" w:hAnsi="Times New Roman" w:cs="Times New Roman"/>
+          <w:rFonts w:cs="Times New Roman"/>
         </w:rPr>
         <w:t>, New York</w:t>
       </w:r>
       <w:r>
         <w:rPr>
-          <w:rFonts w:ascii="Times New Roman" w:hAnsi="Times New Roman" w:cs="Times New Roman"/>
+          <w:rFonts w:cs="Times New Roman"/>
         </w:rPr>
         <w:tab/>
       </w:r>
       <w:r>
         <w:rPr>
-          <w:rFonts w:ascii="Times New Roman" w:hAnsi="Times New Roman" w:cs="Times New Roman"/>
+          <w:rFonts w:cs="Times New Roman"/>
           <w:b/>
         </w:rPr>
         <w:t>June 2014</w:t>
@@ -478,42 +481,45 @@
         </w:tabs>
         <w:contextualSpacing/>
         <w:rPr>
-          <w:rFonts w:ascii="Times New Roman" w:hAnsi="Times New Roman" w:cs="Times New Roman"/>
-        </w:rPr>
-      </w:pPr>
-      <w:r>
-        <w:rPr>
-          <w:rFonts w:ascii="Times New Roman" w:hAnsi="Times New Roman" w:cs="Times New Roman"/>
+          <w:rFonts w:cs="Times New Roman"/>
+        </w:rPr>
+      </w:pPr>
+      <w:r>
+        <w:rPr>
+          <w:rFonts w:cs="Times New Roman"/>
         </w:rPr>
         <w:t xml:space="preserve">Laboratory school of </w:t>
       </w:r>
       <w:r>
         <w:rPr>
-          <w:rFonts w:ascii="Times New Roman" w:hAnsi="Times New Roman" w:cs="Times New Roman"/>
+          <w:rFonts w:cs="Times New Roman"/>
         </w:rPr>
         <w:t>the City University of New York</w:t>
       </w:r>
       <w:r>
         <w:rPr>
-          <w:rFonts w:ascii="Times New Roman" w:hAnsi="Times New Roman" w:cs="Times New Roman"/>
+          <w:rFonts w:cs="Times New Roman"/>
         </w:rPr>
         <w:tab/>
       </w:r>
       <w:r>
         <w:rPr>
-          <w:rFonts w:ascii="Times New Roman" w:hAnsi="Times New Roman" w:cs="Times New Roman"/>
+          <w:rFonts w:cs="Times New Roman"/>
+          <w:i/>
         </w:rPr>
         <w:t xml:space="preserve">GPA 94.3/100.0, </w:t>
       </w:r>
       <w:r>
         <w:rPr>
-          <w:rFonts w:ascii="Times New Roman" w:hAnsi="Times New Roman" w:cs="Times New Roman"/>
+          <w:rFonts w:cs="Times New Roman"/>
+          <w:i/>
         </w:rPr>
         <w:t>SAT 2330/</w:t>
       </w:r>
       <w:r>
         <w:rPr>
-          <w:rFonts w:ascii="Times New Roman" w:hAnsi="Times New Roman" w:cs="Times New Roman"/>
+          <w:rFonts w:cs="Times New Roman"/>
+          <w:i/>
         </w:rPr>
         <w:t>2400</w:t>
       </w:r>
@@ -526,31 +532,52 @@
           <w:numId w:val="15"/>
         </w:numPr>
         <w:rPr>
-          <w:rFonts w:ascii="Times New Roman" w:hAnsi="Times New Roman" w:cs="Times New Roman"/>
-        </w:rPr>
-      </w:pPr>
-      <w:r>
-        <w:rPr>
-          <w:rFonts w:ascii="Times New Roman" w:hAnsi="Times New Roman" w:cs="Times New Roman"/>
-          <w:b/>
-        </w:rPr>
-        <w:t>Courses:</w:t>
-      </w:r>
-      <w:r>
-        <w:rPr>
-          <w:rFonts w:ascii="Times New Roman" w:hAnsi="Times New Roman" w:cs="Times New Roman"/>
+          <w:rFonts w:cs="Times New Roman"/>
+        </w:rPr>
+      </w:pPr>
+      <w:r>
+        <w:rPr>
+          <w:rFonts w:cs="Times New Roman"/>
+          <w:i/>
+        </w:rPr>
+        <w:t xml:space="preserve">Columbia University </w:t>
+      </w:r>
+      <w:r>
+        <w:rPr>
+          <w:rFonts w:cs="Times New Roman"/>
+          <w:i/>
+        </w:rPr>
+        <w:t xml:space="preserve">CS </w:t>
+      </w:r>
+      <w:r>
+        <w:rPr>
+          <w:rFonts w:cs="Times New Roman"/>
+          <w:i/>
+        </w:rPr>
+        <w:t>Courses</w:t>
+      </w:r>
+      <w:r>
+        <w:rPr>
+          <w:rFonts w:cs="Times New Roman"/>
+          <w:b/>
+        </w:rPr>
+        <w:t>:</w:t>
+      </w:r>
+      <w:r>
+        <w:rPr>
+          <w:rFonts w:cs="Times New Roman"/>
         </w:rPr>
         <w:t xml:space="preserve"> </w:t>
       </w:r>
       <w:r>
         <w:rPr>
-          <w:rFonts w:ascii="Times New Roman" w:hAnsi="Times New Roman" w:cs="Times New Roman"/>
+          <w:rFonts w:cs="Times New Roman"/>
         </w:rPr>
         <w:t>Advanced Programming</w:t>
       </w:r>
       <w:r>
         <w:rPr>
-          <w:rFonts w:ascii="Times New Roman" w:hAnsi="Times New Roman" w:cs="Times New Roman"/>
+          <w:rFonts w:cs="Times New Roman"/>
         </w:rPr>
         <w:t xml:space="preserve"> in </w:t>
       </w:r>
@@ -562,13 +589,13 @@
       </w:r>
       <w:r>
         <w:rPr>
-          <w:rFonts w:ascii="Times New Roman" w:hAnsi="Times New Roman" w:cs="Times New Roman"/>
+          <w:rFonts w:cs="Times New Roman"/>
         </w:rPr>
         <w:t xml:space="preserve">, </w:t>
       </w:r>
       <w:r>
         <w:rPr>
-          <w:rFonts w:ascii="Times New Roman" w:hAnsi="Times New Roman" w:cs="Times New Roman"/>
+          <w:rFonts w:cs="Times New Roman"/>
         </w:rPr>
         <w:t xml:space="preserve">Data Structures in </w:t>
       </w:r>
@@ -580,31 +607,7 @@
       </w:r>
       <w:r>
         <w:rPr>
-          <w:rFonts w:ascii="Times New Roman" w:hAnsi="Times New Roman" w:cs="Times New Roman"/>
-        </w:rPr>
-        <w:t xml:space="preserve"> </w:t>
-      </w:r>
-      <w:r>
-        <w:rPr>
-          <w:rFonts w:ascii="Times New Roman" w:hAnsi="Times New Roman" w:cs="Times New Roman"/>
-        </w:rPr>
-        <w:t>(</w:t>
-      </w:r>
-      <w:r>
-        <w:rPr>
-          <w:rFonts w:ascii="Times New Roman" w:hAnsi="Times New Roman" w:cs="Times New Roman"/>
-        </w:rPr>
-        <w:t>Columbia University</w:t>
-      </w:r>
-      <w:r>
-        <w:rPr>
-          <w:rFonts w:ascii="Times New Roman" w:hAnsi="Times New Roman" w:cs="Times New Roman"/>
-        </w:rPr>
-        <w:t>)</w:t>
-      </w:r>
-      <w:r>
-        <w:rPr>
-          <w:rFonts w:ascii="Times New Roman" w:hAnsi="Times New Roman" w:cs="Times New Roman"/>
+          <w:rFonts w:cs="Times New Roman"/>
         </w:rPr>
         <w:t>.</w:t>
       </w:r>
@@ -613,7 +616,7 @@
       <w:pPr>
         <w:contextualSpacing/>
         <w:rPr>
-          <w:rFonts w:ascii="Times New Roman" w:hAnsi="Times New Roman" w:cs="Times New Roman"/>
+          <w:rFonts w:cs="Times New Roman"/>
         </w:rPr>
       </w:pPr>
     </w:p>
@@ -621,13 +624,13 @@
       <w:pPr>
         <w:contextualSpacing/>
         <w:rPr>
-          <w:rFonts w:ascii="Times New Roman" w:hAnsi="Times New Roman" w:cs="Times New Roman"/>
-          <w:b/>
-        </w:rPr>
-      </w:pPr>
-      <w:r>
-        <w:rPr>
-          <w:rFonts w:ascii="Times New Roman" w:hAnsi="Times New Roman" w:cs="Times New Roman"/>
+          <w:rFonts w:cs="Times New Roman"/>
+          <w:b/>
+        </w:rPr>
+      </w:pPr>
+      <w:r>
+        <w:rPr>
+          <w:rFonts w:cs="Times New Roman"/>
           <w:b/>
         </w:rPr>
         <w:t>EXPERIENCE</w:t>
@@ -640,49 +643,35 @@
         </w:tabs>
         <w:contextualSpacing/>
         <w:rPr>
-          <w:rFonts w:ascii="Times New Roman" w:hAnsi="Times New Roman" w:cs="Times New Roman"/>
-          <w:b/>
-        </w:rPr>
-      </w:pPr>
-      <w:r>
-        <w:rPr>
-          <w:rFonts w:ascii="Times New Roman" w:hAnsi="Times New Roman" w:cs="Times New Roman"/>
-          <w:b/>
-        </w:rPr>
-        <w:t xml:space="preserve">Core Engineer Intern, </w:t>
-      </w:r>
-      <w:r>
-        <w:rPr>
-          <w:rFonts w:ascii="Times New Roman" w:hAnsi="Times New Roman" w:cs="Times New Roman"/>
-          <w:b/>
-        </w:rPr>
-        <w:t>Meetup</w:t>
-      </w:r>
-      <w:r>
-        <w:rPr>
-          <w:rFonts w:ascii="Times New Roman" w:hAnsi="Times New Roman" w:cs="Times New Roman"/>
+          <w:rFonts w:cs="Times New Roman"/>
+          <w:b/>
+        </w:rPr>
+      </w:pPr>
+      <w:r>
+        <w:rPr>
+          <w:rFonts w:cs="Times New Roman"/>
+          <w:b/>
+        </w:rPr>
+        <w:t>Core Engineer Intern, Meetup</w:t>
+      </w:r>
+      <w:r>
+        <w:rPr>
+          <w:rFonts w:cs="Times New Roman"/>
         </w:rPr>
         <w:t>, New York</w:t>
       </w:r>
       <w:r>
         <w:rPr>
-          <w:rFonts w:ascii="Times New Roman" w:hAnsi="Times New Roman" w:cs="Times New Roman"/>
+          <w:rFonts w:cs="Times New Roman"/>
         </w:rPr>
         <w:tab/>
       </w:r>
       <w:r>
         <w:rPr>
-          <w:rFonts w:ascii="Times New Roman" w:hAnsi="Times New Roman" w:cs="Times New Roman"/>
-          <w:b/>
-        </w:rPr>
-        <w:t>May-August 201</w:t>
-      </w:r>
-      <w:r>
-        <w:rPr>
-          <w:rFonts w:ascii="Times New Roman" w:hAnsi="Times New Roman" w:cs="Times New Roman"/>
-          <w:b/>
-        </w:rPr>
-        <w:t>6</w:t>
+          <w:rFonts w:cs="Times New Roman"/>
+          <w:b/>
+        </w:rPr>
+        <w:t>May-August 2016</w:t>
       </w:r>
     </w:p>
     <w:p>
@@ -696,72 +685,77 @@
           <w:tab w:val="right" w:pos="9360"/>
         </w:tabs>
         <w:rPr>
-          <w:rFonts w:ascii="Times New Roman" w:hAnsi="Times New Roman" w:cs="Times New Roman"/>
-        </w:rPr>
-      </w:pPr>
-      <w:r>
-        <w:rPr>
-          <w:rFonts w:ascii="Times New Roman" w:hAnsi="Times New Roman" w:cs="Times New Roman"/>
+          <w:rFonts w:cs="Times New Roman"/>
+        </w:rPr>
+      </w:pPr>
+      <w:r>
+        <w:rPr>
+          <w:rFonts w:cs="Times New Roman"/>
+          <w:i/>
         </w:rPr>
         <w:t>Worl</w:t>
       </w:r>
       <w:r>
         <w:rPr>
-          <w:rFonts w:ascii="Times New Roman" w:hAnsi="Times New Roman" w:cs="Times New Roman"/>
+          <w:rFonts w:cs="Times New Roman"/>
+          <w:i/>
         </w:rPr>
         <w:t xml:space="preserve">dwide </w:t>
       </w:r>
       <w:r>
         <w:rPr>
-          <w:rFonts w:ascii="Times New Roman" w:hAnsi="Times New Roman" w:cs="Times New Roman"/>
+          <w:rFonts w:cs="Times New Roman"/>
+          <w:i/>
         </w:rPr>
         <w:t xml:space="preserve">network of </w:t>
       </w:r>
       <w:r>
         <w:rPr>
-          <w:rFonts w:ascii="Times New Roman" w:hAnsi="Times New Roman" w:cs="Times New Roman"/>
+          <w:rFonts w:cs="Times New Roman"/>
+          <w:i/>
         </w:rPr>
         <w:t>in-person</w:t>
       </w:r>
       <w:r>
         <w:rPr>
-          <w:rFonts w:ascii="Times New Roman" w:hAnsi="Times New Roman" w:cs="Times New Roman"/>
+          <w:rFonts w:cs="Times New Roman"/>
+          <w:i/>
         </w:rPr>
         <w:t xml:space="preserve"> groups</w:t>
       </w:r>
       <w:r>
         <w:rPr>
-          <w:rFonts w:ascii="Times New Roman" w:hAnsi="Times New Roman" w:cs="Times New Roman"/>
+          <w:rFonts w:cs="Times New Roman"/>
         </w:rPr>
         <w:t>,</w:t>
       </w:r>
       <w:r>
         <w:rPr>
-          <w:rFonts w:ascii="Times New Roman" w:hAnsi="Times New Roman" w:cs="Times New Roman"/>
+          <w:rFonts w:cs="Times New Roman"/>
         </w:rPr>
         <w:t xml:space="preserve"> with</w:t>
       </w:r>
       <w:r>
         <w:rPr>
-          <w:rFonts w:ascii="Times New Roman" w:hAnsi="Times New Roman" w:cs="Times New Roman"/>
+          <w:rFonts w:cs="Times New Roman"/>
         </w:rPr>
         <w:t xml:space="preserve"> 2</w:t>
       </w:r>
       <w:r>
         <w:rPr>
-          <w:rFonts w:ascii="Times New Roman" w:hAnsi="Times New Roman" w:cs="Times New Roman"/>
+          <w:rFonts w:cs="Times New Roman"/>
         </w:rPr>
         <w:t>8 million members and 26</w:t>
       </w:r>
       <w:r>
         <w:rPr>
-          <w:rFonts w:ascii="Times New Roman" w:hAnsi="Times New Roman" w:cs="Times New Roman"/>
+          <w:rFonts w:cs="Times New Roman"/>
         </w:rPr>
         <w:t>0,000 groups</w:t>
       </w:r>
       <w:r>
         <w:rPr>
-          <w:rFonts w:ascii="Times New Roman" w:hAnsi="Times New Roman" w:cs="Times New Roman"/>
+          <w:rFonts w:cs="Times New Roman"/>
         </w:rPr>
         <w:t>.</w:t>
       </w:r>
@@ -777,84 +771,93 @@
           <w:tab w:val="right" w:pos="9360"/>
         </w:tabs>
         <w:rPr>
-          <w:rFonts w:ascii="Times New Roman" w:hAnsi="Times New Roman" w:cs="Times New Roman"/>
-        </w:rPr>
-      </w:pPr>
-      <w:r>
-        <w:rPr>
-          <w:rFonts w:ascii="Times New Roman" w:hAnsi="Times New Roman" w:cs="Times New Roman"/>
-        </w:rPr>
-        <w:t>Assisted</w:t>
-      </w:r>
-      <w:r>
-        <w:rPr>
-          <w:rFonts w:ascii="Times New Roman" w:hAnsi="Times New Roman" w:cs="Times New Roman"/>
-        </w:rPr>
-        <w:t xml:space="preserve"> Senior API Engineer </w:t>
-      </w:r>
-      <w:r>
-        <w:rPr>
-          <w:rFonts w:ascii="Times New Roman" w:hAnsi="Times New Roman" w:cs="Times New Roman"/>
+          <w:rFonts w:cs="Times New Roman"/>
+        </w:rPr>
+      </w:pPr>
+      <w:r>
+        <w:rPr>
+          <w:rFonts w:cs="Times New Roman"/>
+          <w:i/>
+        </w:rPr>
+        <w:t xml:space="preserve">Resolved </w:t>
+      </w:r>
+      <w:r>
+        <w:rPr>
+          <w:rFonts w:cs="Times New Roman"/>
+          <w:i/>
+        </w:rPr>
+        <w:t xml:space="preserve">issues </w:t>
+      </w:r>
+      <w:r>
+        <w:rPr>
+          <w:rFonts w:cs="Times New Roman"/>
+          <w:i/>
+        </w:rPr>
+        <w:t>for app redesign</w:t>
+      </w:r>
+      <w:r>
+        <w:rPr>
+          <w:rFonts w:cs="Times New Roman"/>
+        </w:rPr>
+        <w:t xml:space="preserve"> </w:t>
+      </w:r>
+      <w:r>
+        <w:rPr>
+          <w:rFonts w:cs="Times New Roman"/>
+        </w:rPr>
+        <w:t xml:space="preserve">in </w:t>
+      </w:r>
+      <w:r>
+        <w:rPr>
+          <w:rFonts w:ascii="Consolas" w:hAnsi="Consolas" w:cs="Times New Roman"/>
+        </w:rPr>
+        <w:t>Java</w:t>
+      </w:r>
+      <w:r>
+        <w:rPr>
+          <w:rFonts w:cs="Times New Roman"/>
+        </w:rPr>
+        <w:t xml:space="preserve">, </w:t>
+      </w:r>
+      <w:r>
+        <w:rPr>
+          <w:rFonts w:ascii="Consolas" w:hAnsi="Consolas" w:cs="Times New Roman"/>
+        </w:rPr>
+        <w:t>Scala</w:t>
+      </w:r>
+      <w:r>
+        <w:rPr>
+          <w:rFonts w:cs="Times New Roman"/>
+        </w:rPr>
+        <w:t xml:space="preserve">, and </w:t>
+      </w:r>
+      <w:r>
+        <w:rPr>
+          <w:rFonts w:ascii="Consolas" w:hAnsi="Consolas" w:cs="Times New Roman"/>
+        </w:rPr>
+        <w:t>Python</w:t>
+      </w:r>
+      <w:r>
+        <w:rPr>
+          <w:rFonts w:cs="Times New Roman"/>
+        </w:rPr>
+        <w:t xml:space="preserve"> </w:t>
+      </w:r>
+      <w:r>
+        <w:rPr>
+          <w:rFonts w:cs="Times New Roman"/>
         </w:rPr>
         <w:t xml:space="preserve">with </w:t>
       </w:r>
       <w:r>
         <w:rPr>
-          <w:rFonts w:ascii="Times New Roman" w:hAnsi="Times New Roman" w:cs="Times New Roman"/>
-        </w:rPr>
-        <w:t>app redesign</w:t>
-      </w:r>
-      <w:r>
-        <w:rPr>
-          <w:rFonts w:ascii="Times New Roman" w:hAnsi="Times New Roman" w:cs="Times New Roman"/>
-        </w:rPr>
-        <w:t xml:space="preserve"> issues</w:t>
-      </w:r>
-      <w:r>
-        <w:rPr>
-          <w:rFonts w:ascii="Times New Roman" w:hAnsi="Times New Roman" w:cs="Times New Roman"/>
-        </w:rPr>
-        <w:t xml:space="preserve"> </w:t>
-      </w:r>
-      <w:r>
-        <w:rPr>
-          <w:rFonts w:ascii="Times New Roman" w:hAnsi="Times New Roman" w:cs="Times New Roman"/>
-        </w:rPr>
-        <w:t xml:space="preserve">in </w:t>
-      </w:r>
-      <w:r>
-        <w:rPr>
-          <w:rFonts w:ascii="Consolas" w:hAnsi="Consolas" w:cs="Times New Roman"/>
-        </w:rPr>
-        <w:t>Java</w:t>
-      </w:r>
-      <w:r>
-        <w:rPr>
-          <w:rFonts w:ascii="Times New Roman" w:hAnsi="Times New Roman" w:cs="Times New Roman"/>
-        </w:rPr>
-        <w:t xml:space="preserve">, </w:t>
-      </w:r>
-      <w:r>
-        <w:rPr>
-          <w:rFonts w:ascii="Consolas" w:hAnsi="Consolas" w:cs="Times New Roman"/>
-        </w:rPr>
-        <w:t>Scala</w:t>
-      </w:r>
-      <w:r>
-        <w:rPr>
-          <w:rFonts w:ascii="Times New Roman" w:hAnsi="Times New Roman" w:cs="Times New Roman"/>
-        </w:rPr>
-        <w:t xml:space="preserve">, and </w:t>
-      </w:r>
-      <w:r>
-        <w:rPr>
-          <w:rFonts w:ascii="Consolas" w:hAnsi="Consolas" w:cs="Times New Roman"/>
-        </w:rPr>
-        <w:t>Python</w:t>
-      </w:r>
-      <w:r>
-        <w:rPr>
-          <w:rFonts w:ascii="Times New Roman" w:hAnsi="Times New Roman" w:cs="Times New Roman"/>
+          <w:rFonts w:cs="Times New Roman"/>
+        </w:rPr>
+        <w:t>Senior API Engineer</w:t>
+      </w:r>
+      <w:r>
+        <w:rPr>
+          <w:rFonts w:cs="Times New Roman"/>
         </w:rPr>
         <w:t>.</w:t>
       </w:r>
@@ -870,95 +873,121 @@
           <w:tab w:val="right" w:pos="9360"/>
         </w:tabs>
         <w:rPr>
-          <w:rFonts w:ascii="Times New Roman" w:hAnsi="Times New Roman" w:cs="Times New Roman"/>
-        </w:rPr>
-      </w:pPr>
-      <w:r>
-        <w:rPr>
-          <w:rFonts w:ascii="Times New Roman" w:hAnsi="Times New Roman" w:cs="Times New Roman"/>
-        </w:rPr>
-        <w:t>Moved</w:t>
-      </w:r>
-      <w:r>
-        <w:rPr>
-          <w:rFonts w:ascii="Times New Roman" w:hAnsi="Times New Roman" w:cs="Times New Roman"/>
-        </w:rPr>
-        <w:t xml:space="preserve"> documentation</w:t>
-      </w:r>
-      <w:r>
-        <w:rPr>
-          <w:rFonts w:ascii="Times New Roman" w:hAnsi="Times New Roman" w:cs="Times New Roman"/>
+          <w:rFonts w:cs="Times New Roman"/>
+        </w:rPr>
+      </w:pPr>
+      <w:r>
+        <w:rPr>
+          <w:rFonts w:cs="Times New Roman"/>
+          <w:i/>
+        </w:rPr>
+        <w:t>E</w:t>
+      </w:r>
+      <w:r>
+        <w:rPr>
+          <w:rFonts w:cs="Times New Roman"/>
+          <w:i/>
+        </w:rPr>
+        <w:t>nabl</w:t>
+      </w:r>
+      <w:r>
+        <w:rPr>
+          <w:rFonts w:cs="Times New Roman"/>
+          <w:i/>
+        </w:rPr>
+        <w:t>ed</w:t>
+      </w:r>
+      <w:r>
+        <w:rPr>
+          <w:rFonts w:cs="Times New Roman"/>
+          <w:i/>
+        </w:rPr>
+        <w:t xml:space="preserve"> code and test generation</w:t>
+      </w:r>
+      <w:r>
+        <w:rPr>
+          <w:rFonts w:cs="Times New Roman"/>
+        </w:rPr>
+        <w:t xml:space="preserve"> by m</w:t>
+      </w:r>
+      <w:r>
+        <w:rPr>
+          <w:rFonts w:cs="Times New Roman"/>
+        </w:rPr>
+        <w:t>igrat</w:t>
+      </w:r>
+      <w:r>
+        <w:rPr>
+          <w:rFonts w:cs="Times New Roman"/>
+        </w:rPr>
+        <w:t>ing</w:t>
+      </w:r>
+      <w:r>
+        <w:rPr>
+          <w:rFonts w:cs="Times New Roman"/>
         </w:rPr>
         <w:t xml:space="preserve"> </w:t>
       </w:r>
       <w:r>
         <w:rPr>
-          <w:rFonts w:ascii="Times New Roman" w:hAnsi="Times New Roman" w:cs="Times New Roman"/>
+          <w:rFonts w:cs="Times New Roman"/>
+        </w:rPr>
+        <w:t>API docs</w:t>
+      </w:r>
+      <w:r>
+        <w:rPr>
+          <w:rFonts w:cs="Times New Roman"/>
+        </w:rPr>
+        <w:t xml:space="preserve"> </w:t>
+      </w:r>
+      <w:r>
+        <w:rPr>
+          <w:rFonts w:cs="Times New Roman"/>
         </w:rPr>
         <w:t>to</w:t>
       </w:r>
       <w:r>
         <w:rPr>
-          <w:rFonts w:ascii="Times New Roman" w:hAnsi="Times New Roman" w:cs="Times New Roman"/>
+          <w:rFonts w:cs="Times New Roman"/>
         </w:rPr>
         <w:t xml:space="preserve"> </w:t>
       </w:r>
       <w:r>
         <w:rPr>
-          <w:rFonts w:ascii="Times New Roman" w:hAnsi="Times New Roman" w:cs="Times New Roman"/>
+          <w:rFonts w:cs="Times New Roman"/>
         </w:rPr>
         <w:t xml:space="preserve">The </w:t>
       </w:r>
-      <w:proofErr w:type="spellStart"/>
-      <w:r>
-        <w:rPr>
-          <w:rFonts w:ascii="Times New Roman" w:hAnsi="Times New Roman" w:cs="Times New Roman"/>
+      <w:r>
+        <w:rPr>
+          <w:rFonts w:cs="Times New Roman"/>
         </w:rPr>
         <w:t>OpenAPI</w:t>
       </w:r>
-      <w:proofErr w:type="spellEnd"/>
-      <w:r>
-        <w:rPr>
-          <w:rFonts w:ascii="Times New Roman" w:hAnsi="Times New Roman" w:cs="Times New Roman"/>
+      <w:r>
+        <w:rPr>
+          <w:rFonts w:cs="Times New Roman"/>
         </w:rPr>
         <w:t xml:space="preserve"> </w:t>
       </w:r>
       <w:r>
         <w:rPr>
-          <w:rFonts w:ascii="Times New Roman" w:hAnsi="Times New Roman" w:cs="Times New Roman"/>
+          <w:rFonts w:cs="Times New Roman"/>
         </w:rPr>
         <w:t>Specification</w:t>
       </w:r>
       <w:r>
         <w:rPr>
-          <w:rFonts w:ascii="Times New Roman" w:hAnsi="Times New Roman" w:cs="Times New Roman"/>
-        </w:rPr>
-        <w:t xml:space="preserve">, </w:t>
-      </w:r>
-      <w:r>
-        <w:rPr>
-          <w:rFonts w:ascii="Times New Roman" w:hAnsi="Times New Roman" w:cs="Times New Roman"/>
-        </w:rPr>
-        <w:t>enabling</w:t>
-      </w:r>
-      <w:r>
-        <w:rPr>
-          <w:rFonts w:ascii="Times New Roman" w:hAnsi="Times New Roman" w:cs="Times New Roman"/>
-        </w:rPr>
-        <w:t xml:space="preserve"> </w:t>
-      </w:r>
-      <w:r>
-        <w:rPr>
-          <w:rFonts w:ascii="Times New Roman" w:hAnsi="Times New Roman" w:cs="Times New Roman"/>
-        </w:rPr>
-        <w:t>code and test generation.</w:t>
+          <w:rFonts w:cs="Times New Roman"/>
+        </w:rPr>
+        <w:t>.</w:t>
       </w:r>
     </w:p>
     <w:p>
       <w:pPr>
         <w:contextualSpacing/>
         <w:rPr>
-          <w:rFonts w:ascii="Times New Roman" w:hAnsi="Times New Roman" w:cs="Times New Roman"/>
+          <w:rFonts w:cs="Times New Roman"/>
           <w:b/>
         </w:rPr>
       </w:pPr>
@@ -970,38 +999,31 @@
         </w:tabs>
         <w:contextualSpacing/>
         <w:rPr>
-          <w:rFonts w:ascii="Times New Roman" w:hAnsi="Times New Roman" w:cs="Times New Roman"/>
-        </w:rPr>
-      </w:pPr>
-      <w:r>
-        <w:rPr>
-          <w:rFonts w:ascii="Times New Roman" w:hAnsi="Times New Roman" w:cs="Times New Roman"/>
-          <w:b/>
-        </w:rPr>
-        <w:t xml:space="preserve">Machine Learning Research Intern, </w:t>
-      </w:r>
-      <w:r>
-        <w:rPr>
-          <w:rFonts w:ascii="Times New Roman" w:hAnsi="Times New Roman" w:cs="Times New Roman"/>
-          <w:b/>
-        </w:rPr>
-        <w:t>Clarifai</w:t>
-      </w:r>
-      <w:r>
-        <w:rPr>
-          <w:rFonts w:ascii="Times New Roman" w:hAnsi="Times New Roman" w:cs="Times New Roman"/>
+          <w:rFonts w:cs="Times New Roman"/>
+        </w:rPr>
+      </w:pPr>
+      <w:r>
+        <w:rPr>
+          <w:rFonts w:cs="Times New Roman"/>
+          <w:b/>
+        </w:rPr>
+        <w:t>Machine Learning Research Intern, Clarifai</w:t>
+      </w:r>
+      <w:r>
+        <w:rPr>
+          <w:rFonts w:cs="Times New Roman"/>
         </w:rPr>
         <w:t>, New York</w:t>
       </w:r>
       <w:r>
         <w:rPr>
-          <w:rFonts w:ascii="Times New Roman" w:hAnsi="Times New Roman" w:cs="Times New Roman"/>
+          <w:rFonts w:cs="Times New Roman"/>
         </w:rPr>
         <w:tab/>
       </w:r>
       <w:r>
         <w:rPr>
-          <w:rFonts w:ascii="Times New Roman" w:hAnsi="Times New Roman" w:cs="Times New Roman"/>
+          <w:rFonts w:cs="Times New Roman"/>
           <w:b/>
         </w:rPr>
         <w:t>May-August 2015</w:t>
@@ -1015,96 +1037,103 @@
           <w:numId w:val="8"/>
         </w:numPr>
         <w:rPr>
-          <w:rFonts w:ascii="Times New Roman" w:hAnsi="Times New Roman" w:cs="Times New Roman"/>
-        </w:rPr>
-      </w:pPr>
-      <w:r>
-        <w:rPr>
-          <w:rFonts w:ascii="Times New Roman" w:hAnsi="Times New Roman" w:cs="Times New Roman"/>
+          <w:rFonts w:cs="Times New Roman"/>
+        </w:rPr>
+      </w:pPr>
+      <w:r>
+        <w:rPr>
+          <w:rFonts w:cs="Times New Roman"/>
         </w:rPr>
         <w:t xml:space="preserve">AI </w:t>
       </w:r>
       <w:r>
         <w:rPr>
-          <w:rFonts w:ascii="Times New Roman" w:hAnsi="Times New Roman" w:cs="Times New Roman"/>
+          <w:rFonts w:cs="Times New Roman"/>
         </w:rPr>
         <w:t xml:space="preserve">startup </w:t>
       </w:r>
       <w:r>
         <w:rPr>
-          <w:rFonts w:ascii="Times New Roman" w:hAnsi="Times New Roman" w:cs="Times New Roman"/>
+          <w:rFonts w:cs="Times New Roman"/>
         </w:rPr>
         <w:t>developing</w:t>
       </w:r>
       <w:r>
         <w:rPr>
-          <w:rFonts w:ascii="Times New Roman" w:hAnsi="Times New Roman" w:cs="Times New Roman"/>
+          <w:rFonts w:cs="Times New Roman"/>
         </w:rPr>
         <w:t xml:space="preserve"> </w:t>
       </w:r>
       <w:r>
         <w:rPr>
-          <w:rFonts w:ascii="Times New Roman" w:hAnsi="Times New Roman" w:cs="Times New Roman"/>
+          <w:rFonts w:cs="Times New Roman"/>
+          <w:i/>
         </w:rPr>
         <w:t>visual</w:t>
       </w:r>
       <w:r>
         <w:rPr>
-          <w:rFonts w:ascii="Times New Roman" w:hAnsi="Times New Roman" w:cs="Times New Roman"/>
+          <w:rFonts w:cs="Times New Roman"/>
+          <w:i/>
         </w:rPr>
         <w:t xml:space="preserve"> </w:t>
       </w:r>
       <w:r>
         <w:rPr>
-          <w:rFonts w:ascii="Times New Roman" w:hAnsi="Times New Roman" w:cs="Times New Roman"/>
+          <w:rFonts w:cs="Times New Roman"/>
+          <w:i/>
         </w:rPr>
         <w:t xml:space="preserve">recognition </w:t>
       </w:r>
       <w:r>
         <w:rPr>
-          <w:rFonts w:ascii="Times New Roman" w:hAnsi="Times New Roman" w:cs="Times New Roman"/>
+          <w:rFonts w:cs="Times New Roman"/>
+          <w:i/>
         </w:rPr>
         <w:t>API</w:t>
       </w:r>
       <w:r>
         <w:rPr>
-          <w:rFonts w:ascii="Times New Roman" w:hAnsi="Times New Roman" w:cs="Times New Roman"/>
+          <w:rFonts w:cs="Times New Roman"/>
         </w:rPr>
         <w:t xml:space="preserve"> </w:t>
       </w:r>
       <w:r>
         <w:rPr>
-          <w:rFonts w:ascii="Times New Roman" w:hAnsi="Times New Roman" w:cs="Times New Roman"/>
+          <w:rFonts w:cs="Times New Roman"/>
         </w:rPr>
         <w:t>with</w:t>
       </w:r>
       <w:r>
         <w:rPr>
-          <w:rFonts w:ascii="Times New Roman" w:hAnsi="Times New Roman" w:cs="Times New Roman"/>
+          <w:rFonts w:cs="Times New Roman"/>
         </w:rPr>
         <w:t xml:space="preserve"> </w:t>
       </w:r>
       <w:r>
         <w:rPr>
-          <w:rFonts w:ascii="Times New Roman" w:hAnsi="Times New Roman" w:cs="Times New Roman"/>
+          <w:rFonts w:cs="Times New Roman"/>
+          <w:i/>
         </w:rPr>
         <w:t xml:space="preserve">ImageNet-winning </w:t>
       </w:r>
       <w:r>
         <w:rPr>
-          <w:rFonts w:ascii="Times New Roman" w:hAnsi="Times New Roman" w:cs="Times New Roman"/>
+          <w:rFonts w:cs="Times New Roman"/>
+          <w:i/>
         </w:rPr>
         <w:t>deep learning</w:t>
       </w:r>
       <w:r>
         <w:rPr>
-          <w:rFonts w:ascii="Times New Roman" w:hAnsi="Times New Roman" w:cs="Times New Roman"/>
+          <w:rFonts w:cs="Times New Roman"/>
+          <w:i/>
         </w:rPr>
         <w:t xml:space="preserve"> tech</w:t>
       </w:r>
       <w:r>
         <w:rPr>
-          <w:rFonts w:ascii="Times New Roman" w:hAnsi="Times New Roman" w:cs="Times New Roman"/>
+          <w:rFonts w:cs="Times New Roman"/>
         </w:rPr>
         <w:t>.</w:t>
       </w:r>
@@ -1117,14 +1146,39 @@
           <w:numId w:val="8"/>
         </w:numPr>
         <w:rPr>
-          <w:rFonts w:ascii="Times New Roman" w:hAnsi="Times New Roman" w:cs="Times New Roman"/>
-        </w:rPr>
-      </w:pPr>
-      <w:r>
-        <w:rPr>
-          <w:rFonts w:ascii="Times New Roman" w:hAnsi="Times New Roman" w:cs="Times New Roman"/>
-        </w:rPr>
-        <w:t>Researched ways to apply machine learning image recognition to video analysis.</w:t>
+          <w:rFonts w:cs="Times New Roman"/>
+        </w:rPr>
+      </w:pPr>
+      <w:r>
+        <w:rPr>
+          <w:rFonts w:cs="Times New Roman"/>
+        </w:rPr>
+        <w:t xml:space="preserve">Researched </w:t>
+      </w:r>
+      <w:r>
+        <w:rPr>
+          <w:rFonts w:cs="Times New Roman"/>
+          <w:i/>
+        </w:rPr>
+        <w:t>video scene segmentation</w:t>
+      </w:r>
+      <w:r>
+        <w:rPr>
+          <w:rFonts w:cs="Times New Roman"/>
+        </w:rPr>
+        <w:t xml:space="preserve"> and built </w:t>
+      </w:r>
+      <w:r>
+        <w:rPr>
+          <w:rFonts w:ascii="Consolas" w:hAnsi="Consolas" w:cs="Times New Roman"/>
+        </w:rPr>
+        <w:t>Django</w:t>
+      </w:r>
+      <w:r>
+        <w:rPr>
+          <w:rFonts w:cs="Times New Roman"/>
+        </w:rPr>
+        <w:t xml:space="preserve"> apps for future research.</w:t>
       </w:r>
     </w:p>
     <w:p>
@@ -1135,68 +1189,32 @@
           <w:numId w:val="8"/>
         </w:numPr>
         <w:rPr>
-          <w:rFonts w:ascii="Times New Roman" w:hAnsi="Times New Roman" w:cs="Times New Roman"/>
-        </w:rPr>
-      </w:pPr>
-      <w:r>
-        <w:rPr>
-          <w:rFonts w:ascii="Times New Roman" w:hAnsi="Times New Roman" w:cs="Times New Roman"/>
-        </w:rPr>
-        <w:t xml:space="preserve">Built </w:t>
-      </w:r>
-      <w:r>
-        <w:rPr>
-          <w:rFonts w:ascii="Consolas" w:hAnsi="Consolas" w:cs="Times New Roman"/>
-        </w:rPr>
-        <w:t>Django</w:t>
-      </w:r>
-      <w:r>
-        <w:rPr>
-          <w:rFonts w:ascii="Times New Roman" w:hAnsi="Times New Roman" w:cs="Times New Roman"/>
-        </w:rPr>
-        <w:t xml:space="preserve"> </w:t>
-      </w:r>
-      <w:r>
-        <w:rPr>
-          <w:rFonts w:ascii="Times New Roman" w:hAnsi="Times New Roman" w:cs="Times New Roman"/>
-        </w:rPr>
-        <w:t>demos for internal and external use, including Slack integration.</w:t>
-      </w:r>
-    </w:p>
-    <w:p>
-      <w:pPr>
-        <w:pStyle w:val="ListParagraph"/>
-        <w:numPr>
-          <w:ilvl w:val="0"/>
-          <w:numId w:val="8"/>
-        </w:numPr>
-        <w:rPr>
-          <w:rFonts w:ascii="Times New Roman" w:hAnsi="Times New Roman" w:cs="Times New Roman"/>
-        </w:rPr>
-      </w:pPr>
-      <w:r>
-        <w:rPr>
-          <w:rFonts w:ascii="Times New Roman" w:hAnsi="Times New Roman" w:cs="Times New Roman"/>
+          <w:rFonts w:cs="Times New Roman"/>
+        </w:rPr>
+      </w:pPr>
+      <w:r>
+        <w:rPr>
+          <w:rFonts w:cs="Times New Roman"/>
         </w:rPr>
         <w:t xml:space="preserve">Participated in </w:t>
       </w:r>
       <w:r>
         <w:rPr>
-          <w:rFonts w:ascii="Times New Roman" w:hAnsi="Times New Roman" w:cs="Times New Roman"/>
+          <w:rFonts w:cs="Times New Roman"/>
           <w:b/>
         </w:rPr>
         <w:t>HackNY Fellow</w:t>
       </w:r>
       <w:r>
         <w:rPr>
-          <w:rFonts w:ascii="Times New Roman" w:hAnsi="Times New Roman" w:cs="Times New Roman"/>
+          <w:rFonts w:cs="Times New Roman"/>
           <w:b/>
         </w:rPr>
         <w:t>ship</w:t>
       </w:r>
       <w:r>
         <w:rPr>
-          <w:rFonts w:ascii="Times New Roman" w:hAnsi="Times New Roman" w:cs="Times New Roman"/>
+          <w:rFonts w:cs="Times New Roman"/>
         </w:rPr>
         <w:t>, connecting students and NY technologists.</w:t>
       </w:r>
@@ -1208,7 +1226,7 @@
         </w:tabs>
         <w:contextualSpacing/>
         <w:rPr>
-          <w:rFonts w:ascii="Times New Roman" w:hAnsi="Times New Roman" w:cs="Times New Roman"/>
+          <w:rFonts w:cs="Times New Roman"/>
           <w:b/>
         </w:rPr>
       </w:pPr>
@@ -1220,50 +1238,272 @@
         </w:tabs>
         <w:contextualSpacing/>
         <w:rPr>
-          <w:rFonts w:ascii="Times New Roman" w:hAnsi="Times New Roman" w:cs="Times New Roman"/>
-        </w:rPr>
-      </w:pPr>
-      <w:r>
-        <w:rPr>
-          <w:rFonts w:ascii="Times New Roman" w:hAnsi="Times New Roman" w:cs="Times New Roman"/>
+          <w:rFonts w:cs="Times New Roman"/>
+        </w:rPr>
+      </w:pPr>
+      <w:r>
+        <w:rPr>
+          <w:rFonts w:cs="Times New Roman"/>
+          <w:b/>
+        </w:rPr>
+        <w:t>Developer, Hack4Impact</w:t>
+      </w:r>
+      <w:r>
+        <w:rPr>
+          <w:rFonts w:cs="Times New Roman"/>
+        </w:rPr>
+        <w:t>, UPenn</w:t>
+      </w:r>
+      <w:r>
+        <w:rPr>
+          <w:rFonts w:cs="Times New Roman"/>
+        </w:rPr>
+        <w:tab/>
+      </w:r>
+      <w:r>
+        <w:rPr>
+          <w:rFonts w:cs="Times New Roman"/>
+          <w:b/>
+        </w:rPr>
+        <w:t>September 2014 - present</w:t>
+      </w:r>
+    </w:p>
+    <w:p>
+      <w:pPr>
+        <w:pStyle w:val="ListParagraph"/>
+        <w:numPr>
+          <w:ilvl w:val="0"/>
+          <w:numId w:val="3"/>
+        </w:numPr>
+        <w:rPr>
+          <w:rFonts w:cs="Times New Roman"/>
+        </w:rPr>
+      </w:pPr>
+      <w:r>
+        <w:rPr>
+          <w:rFonts w:cs="Times New Roman"/>
+        </w:rPr>
+        <w:t>Student n</w:t>
+      </w:r>
+      <w:r>
+        <w:rPr>
+          <w:rFonts w:cs="Times New Roman"/>
+        </w:rPr>
+        <w:t xml:space="preserve">onprofit </w:t>
+      </w:r>
+      <w:r>
+        <w:rPr>
+          <w:rFonts w:cs="Times New Roman"/>
+        </w:rPr>
+        <w:t xml:space="preserve">building </w:t>
+      </w:r>
+      <w:r>
+        <w:rPr>
+          <w:rFonts w:cs="Times New Roman"/>
+          <w:i/>
+        </w:rPr>
+        <w:t>socially-impactful web and mobile apps for nonprofits</w:t>
+      </w:r>
+      <w:r>
+        <w:rPr>
+          <w:rFonts w:cs="Times New Roman"/>
+        </w:rPr>
+        <w:t>.</w:t>
+      </w:r>
+      <w:r>
+        <w:rPr>
+          <w:rFonts w:cs="Times New Roman"/>
+        </w:rPr>
+        <w:t xml:space="preserve"> </w:t>
+      </w:r>
+    </w:p>
+    <w:p>
+      <w:pPr>
+        <w:pStyle w:val="ListParagraph"/>
+        <w:numPr>
+          <w:ilvl w:val="0"/>
+          <w:numId w:val="3"/>
+        </w:numPr>
+        <w:rPr>
+          <w:rFonts w:cs="Times New Roman"/>
+        </w:rPr>
+      </w:pPr>
+      <w:r>
+        <w:rPr>
+          <w:rFonts w:cs="Times New Roman"/>
+        </w:rPr>
+        <w:t xml:space="preserve">Led </w:t>
+      </w:r>
+      <w:r>
+        <w:rPr>
+          <w:rFonts w:cs="Times New Roman"/>
+        </w:rPr>
+        <w:t>team</w:t>
+      </w:r>
+      <w:r>
+        <w:rPr>
+          <w:rFonts w:cs="Times New Roman"/>
+        </w:rPr>
+        <w:t xml:space="preserve"> </w:t>
+      </w:r>
+      <w:r>
+        <w:rPr>
+          <w:rFonts w:cs="Times New Roman"/>
+        </w:rPr>
+        <w:t>building</w:t>
+      </w:r>
+      <w:r>
+        <w:rPr>
+          <w:rFonts w:cs="Times New Roman"/>
+        </w:rPr>
+        <w:t xml:space="preserve"> </w:t>
+      </w:r>
+      <w:r>
+        <w:rPr>
+          <w:rFonts w:cs="Times New Roman"/>
+          <w:i/>
+        </w:rPr>
+        <w:t xml:space="preserve">catalog of </w:t>
+      </w:r>
+      <w:r>
+        <w:rPr>
+          <w:rFonts w:cs="Times New Roman"/>
+          <w:i/>
+        </w:rPr>
+        <w:t>resources</w:t>
+      </w:r>
+      <w:r>
+        <w:rPr>
+          <w:rFonts w:cs="Times New Roman"/>
+          <w:i/>
+        </w:rPr>
+        <w:t xml:space="preserve"> for LGBTQ asylum seekers</w:t>
+      </w:r>
+      <w:r>
+        <w:rPr>
+          <w:rFonts w:cs="Times New Roman"/>
+        </w:rPr>
+        <w:t xml:space="preserve"> in </w:t>
+      </w:r>
+      <w:r>
+        <w:rPr>
+          <w:rFonts w:ascii="Consolas" w:hAnsi="Consolas" w:cs="Times New Roman"/>
+        </w:rPr>
+        <w:t>Python</w:t>
+      </w:r>
+      <w:r>
+        <w:rPr>
+          <w:rFonts w:cs="Times New Roman"/>
+        </w:rPr>
+        <w:t xml:space="preserve"> and </w:t>
+      </w:r>
+      <w:r>
+        <w:rPr>
+          <w:rFonts w:ascii="Consolas" w:hAnsi="Consolas" w:cs="Times New Roman"/>
+        </w:rPr>
+        <w:t>Flask</w:t>
+      </w:r>
+      <w:r>
+        <w:rPr>
+          <w:rFonts w:cs="Times New Roman"/>
+        </w:rPr>
+        <w:t>.</w:t>
+      </w:r>
+    </w:p>
+    <w:p>
+      <w:pPr>
+        <w:pStyle w:val="ListParagraph"/>
+        <w:numPr>
+          <w:ilvl w:val="0"/>
+          <w:numId w:val="3"/>
+        </w:numPr>
+        <w:rPr>
+          <w:rFonts w:cs="Times New Roman"/>
+        </w:rPr>
+      </w:pPr>
+      <w:r>
+        <w:rPr>
+          <w:rFonts w:cs="Times New Roman"/>
+        </w:rPr>
+        <w:t xml:space="preserve">Served as </w:t>
+      </w:r>
+      <w:r>
+        <w:rPr>
+          <w:rFonts w:cs="Times New Roman"/>
+          <w:i/>
+        </w:rPr>
+        <w:t>External Relations Chair for three semesters</w:t>
+      </w:r>
+      <w:r>
+        <w:rPr>
+          <w:rFonts w:cs="Times New Roman"/>
+        </w:rPr>
+        <w:t xml:space="preserve"> on the Executive Board.</w:t>
+      </w:r>
+    </w:p>
+    <w:p>
+      <w:pPr>
+        <w:tabs>
+          <w:tab w:val="right" w:pos="10800"/>
+        </w:tabs>
+        <w:contextualSpacing/>
+        <w:rPr>
+          <w:rFonts w:cs="Times New Roman"/>
+          <w:b/>
+        </w:rPr>
+      </w:pPr>
+    </w:p>
+    <w:p>
+      <w:pPr>
+        <w:tabs>
+          <w:tab w:val="right" w:pos="10800"/>
+        </w:tabs>
+        <w:contextualSpacing/>
+        <w:rPr>
+          <w:rFonts w:cs="Times New Roman"/>
+        </w:rPr>
+      </w:pPr>
+      <w:r>
+        <w:rPr>
+          <w:rFonts w:cs="Times New Roman"/>
           <w:b/>
         </w:rPr>
         <w:t xml:space="preserve">Fellow, </w:t>
       </w:r>
       <w:r>
         <w:rPr>
-          <w:rFonts w:ascii="Times New Roman" w:hAnsi="Times New Roman" w:cs="Times New Roman"/>
+          <w:rFonts w:cs="Times New Roman"/>
           <w:b/>
         </w:rPr>
         <w:t>International Summer Science Institute</w:t>
       </w:r>
       <w:r>
         <w:rPr>
-          <w:rFonts w:ascii="Times New Roman" w:hAnsi="Times New Roman" w:cs="Times New Roman"/>
+          <w:rFonts w:cs="Times New Roman"/>
         </w:rPr>
         <w:t>,</w:t>
       </w:r>
       <w:r>
         <w:rPr>
-          <w:rFonts w:ascii="Times New Roman" w:hAnsi="Times New Roman" w:cs="Times New Roman"/>
+          <w:rFonts w:cs="Times New Roman"/>
         </w:rPr>
         <w:t xml:space="preserve"> </w:t>
       </w:r>
       <w:r>
         <w:rPr>
-          <w:rFonts w:ascii="Times New Roman" w:hAnsi="Times New Roman" w:cs="Times New Roman"/>
+          <w:rFonts w:cs="Times New Roman"/>
         </w:rPr>
         <w:t>Weizmann Institute</w:t>
       </w:r>
       <w:r>
         <w:rPr>
-          <w:rFonts w:ascii="Times New Roman" w:hAnsi="Times New Roman" w:cs="Times New Roman"/>
+          <w:rFonts w:cs="Times New Roman"/>
         </w:rPr>
         <w:tab/>
       </w:r>
       <w:r>
         <w:rPr>
-          <w:rFonts w:ascii="Times New Roman" w:hAnsi="Times New Roman" w:cs="Times New Roman"/>
+          <w:rFonts w:cs="Times New Roman"/>
           <w:b/>
         </w:rPr>
         <w:t>July 2014</w:t>
@@ -1277,38 +1517,66 @@
           <w:numId w:val="9"/>
         </w:numPr>
         <w:rPr>
-          <w:rFonts w:ascii="Times New Roman" w:hAnsi="Times New Roman" w:cs="Times New Roman"/>
-        </w:rPr>
-      </w:pPr>
-      <w:r>
-        <w:rPr>
-          <w:rFonts w:ascii="Times New Roman" w:hAnsi="Times New Roman" w:cs="Times New Roman"/>
+          <w:rFonts w:cs="Times New Roman"/>
+        </w:rPr>
+      </w:pPr>
+      <w:r>
+        <w:rPr>
+          <w:rFonts w:cs="Times New Roman"/>
         </w:rPr>
         <w:t>Wrote</w:t>
       </w:r>
       <w:r>
         <w:rPr>
-          <w:rFonts w:ascii="Times New Roman" w:hAnsi="Times New Roman" w:cs="Times New Roman"/>
-        </w:rPr>
-        <w:t xml:space="preserve"> research paper</w:t>
-      </w:r>
-      <w:r>
-        <w:rPr>
-          <w:rFonts w:ascii="Times New Roman" w:hAnsi="Times New Roman" w:cs="Times New Roman"/>
+          <w:rFonts w:cs="Times New Roman"/>
+        </w:rPr>
+        <w:t xml:space="preserve"> </w:t>
+      </w:r>
+      <w:r>
+        <w:rPr>
+          <w:rFonts w:cs="Times New Roman"/>
+          <w:i/>
+        </w:rPr>
+        <w:t>research paper</w:t>
+      </w:r>
+      <w:r>
+        <w:rPr>
+          <w:rFonts w:cs="Times New Roman"/>
+          <w:i/>
         </w:rPr>
         <w:t xml:space="preserve"> testing </w:t>
       </w:r>
       <w:r>
         <w:rPr>
-          <w:rFonts w:ascii="Times New Roman" w:hAnsi="Times New Roman" w:cs="Times New Roman"/>
+          <w:rFonts w:cs="Times New Roman"/>
+          <w:i/>
         </w:rPr>
         <w:t xml:space="preserve">motion-detection </w:t>
       </w:r>
       <w:r>
         <w:rPr>
-          <w:rFonts w:ascii="Times New Roman" w:hAnsi="Times New Roman" w:cs="Times New Roman"/>
-        </w:rPr>
-        <w:t xml:space="preserve">algorithms using </w:t>
+          <w:rFonts w:cs="Times New Roman"/>
+          <w:i/>
+        </w:rPr>
+        <w:t>algorithms</w:t>
+      </w:r>
+      <w:r>
+        <w:rPr>
+          <w:rFonts w:cs="Times New Roman"/>
+        </w:rPr>
+        <w:t xml:space="preserve"> </w:t>
+      </w:r>
+      <w:r>
+        <w:rPr>
+          <w:rFonts w:cs="Times New Roman"/>
+        </w:rPr>
+        <w:t>in</w:t>
+      </w:r>
+      <w:r>
+        <w:rPr>
+          <w:rFonts w:cs="Times New Roman"/>
+        </w:rPr>
+        <w:t xml:space="preserve"> </w:t>
       </w:r>
       <w:r>
         <w:rPr>
@@ -1318,7 +1586,7 @@
       </w:r>
       <w:r>
         <w:rPr>
-          <w:rFonts w:ascii="Times New Roman" w:hAnsi="Times New Roman" w:cs="Times New Roman"/>
+          <w:rFonts w:cs="Times New Roman"/>
         </w:rPr>
         <w:t>.</w:t>
       </w:r>
@@ -1327,7 +1595,7 @@
       <w:pPr>
         <w:contextualSpacing/>
         <w:rPr>
-          <w:rFonts w:ascii="Times New Roman" w:hAnsi="Times New Roman" w:cs="Times New Roman"/>
+          <w:rFonts w:cs="Times New Roman"/>
         </w:rPr>
       </w:pPr>
     </w:p>
@@ -1335,460 +1603,13 @@
       <w:pPr>
         <w:contextualSpacing/>
         <w:rPr>
-          <w:rFonts w:ascii="Times New Roman" w:hAnsi="Times New Roman" w:cs="Times New Roman"/>
-          <w:b/>
-        </w:rPr>
-      </w:pPr>
-      <w:r>
-        <w:rPr>
-          <w:rFonts w:ascii="Times New Roman" w:hAnsi="Times New Roman" w:cs="Times New Roman"/>
-          <w:b/>
-        </w:rPr>
-        <w:t>LEADERSHIP</w:t>
-      </w:r>
-    </w:p>
-    <w:p>
-      <w:pPr>
-        <w:tabs>
-          <w:tab w:val="right" w:pos="10800"/>
-        </w:tabs>
-        <w:contextualSpacing/>
-        <w:rPr>
-          <w:rFonts w:ascii="Times New Roman" w:hAnsi="Times New Roman" w:cs="Times New Roman"/>
-        </w:rPr>
-      </w:pPr>
-      <w:r>
-        <w:rPr>
-          <w:rFonts w:ascii="Times New Roman" w:hAnsi="Times New Roman" w:cs="Times New Roman"/>
-          <w:b/>
-        </w:rPr>
-        <w:t xml:space="preserve">Developer &amp; </w:t>
-      </w:r>
-      <w:r>
-        <w:rPr>
-          <w:rFonts w:ascii="Times New Roman" w:hAnsi="Times New Roman" w:cs="Times New Roman"/>
-          <w:b/>
-        </w:rPr>
-        <w:t>External Relations</w:t>
-      </w:r>
-      <w:r>
-        <w:rPr>
-          <w:rFonts w:ascii="Times New Roman" w:hAnsi="Times New Roman" w:cs="Times New Roman"/>
-          <w:b/>
-        </w:rPr>
-        <w:t xml:space="preserve"> Chair, </w:t>
-      </w:r>
-      <w:r>
-        <w:rPr>
-          <w:rFonts w:ascii="Times New Roman" w:hAnsi="Times New Roman" w:cs="Times New Roman"/>
-          <w:b/>
-        </w:rPr>
-        <w:t>Hack4Impact</w:t>
-      </w:r>
-      <w:r>
-        <w:rPr>
-          <w:rFonts w:ascii="Times New Roman" w:hAnsi="Times New Roman" w:cs="Times New Roman"/>
-        </w:rPr>
-        <w:t>, UPenn</w:t>
-      </w:r>
-      <w:r>
-        <w:rPr>
-          <w:rFonts w:ascii="Times New Roman" w:hAnsi="Times New Roman" w:cs="Times New Roman"/>
-        </w:rPr>
-        <w:tab/>
-      </w:r>
-      <w:r>
-        <w:rPr>
-          <w:rFonts w:ascii="Times New Roman" w:hAnsi="Times New Roman" w:cs="Times New Roman"/>
-          <w:b/>
-        </w:rPr>
-        <w:t>September 2014 - present</w:t>
-      </w:r>
-    </w:p>
-    <w:p>
-      <w:pPr>
-        <w:pStyle w:val="ListParagraph"/>
-        <w:numPr>
-          <w:ilvl w:val="0"/>
-          <w:numId w:val="3"/>
-        </w:numPr>
-        <w:rPr>
-          <w:rFonts w:ascii="Times New Roman" w:hAnsi="Times New Roman" w:cs="Times New Roman"/>
-        </w:rPr>
-      </w:pPr>
-      <w:r>
-        <w:rPr>
-          <w:rFonts w:ascii="Times New Roman" w:hAnsi="Times New Roman" w:cs="Times New Roman"/>
-        </w:rPr>
-        <w:t>Building</w:t>
-      </w:r>
-      <w:r>
-        <w:rPr>
-          <w:rFonts w:ascii="Times New Roman" w:hAnsi="Times New Roman" w:cs="Times New Roman"/>
-        </w:rPr>
-        <w:t xml:space="preserve"> </w:t>
-      </w:r>
-      <w:r>
-        <w:rPr>
-          <w:rFonts w:ascii="Times New Roman" w:hAnsi="Times New Roman" w:cs="Times New Roman"/>
-        </w:rPr>
-        <w:t>software for nonprofits</w:t>
-      </w:r>
-      <w:r>
-        <w:rPr>
-          <w:rFonts w:ascii="Times New Roman" w:hAnsi="Times New Roman" w:cs="Times New Roman"/>
-        </w:rPr>
-        <w:t xml:space="preserve"> in </w:t>
-      </w:r>
-      <w:r>
-        <w:rPr>
-          <w:rFonts w:ascii="Consolas" w:hAnsi="Consolas" w:cs="Times New Roman"/>
-        </w:rPr>
-        <w:t>Python</w:t>
-      </w:r>
-      <w:r>
-        <w:rPr>
-          <w:rFonts w:ascii="Times New Roman" w:hAnsi="Times New Roman" w:cs="Times New Roman"/>
-        </w:rPr>
-        <w:t xml:space="preserve"> (</w:t>
-      </w:r>
-      <w:r>
-        <w:rPr>
-          <w:rFonts w:ascii="Consolas" w:hAnsi="Consolas" w:cs="Times New Roman"/>
-        </w:rPr>
-        <w:t>Flask</w:t>
-      </w:r>
-      <w:r>
-        <w:rPr>
-          <w:rFonts w:ascii="Times New Roman" w:hAnsi="Times New Roman" w:cs="Times New Roman"/>
-        </w:rPr>
-        <w:t>)</w:t>
-      </w:r>
-      <w:r>
-        <w:rPr>
-          <w:rFonts w:ascii="Times New Roman" w:hAnsi="Times New Roman" w:cs="Times New Roman"/>
-        </w:rPr>
-        <w:t>,</w:t>
-      </w:r>
-      <w:r>
-        <w:rPr>
-          <w:rFonts w:ascii="Times New Roman" w:hAnsi="Times New Roman" w:cs="Times New Roman"/>
-        </w:rPr>
-        <w:t xml:space="preserve"> </w:t>
-      </w:r>
-      <w:r>
-        <w:rPr>
-          <w:rFonts w:ascii="Consolas" w:hAnsi="Consolas" w:cs="Times New Roman"/>
-        </w:rPr>
-        <w:t>JavaScript</w:t>
-      </w:r>
-      <w:r>
-        <w:rPr>
-          <w:rFonts w:ascii="Times New Roman" w:hAnsi="Times New Roman" w:cs="Times New Roman"/>
-        </w:rPr>
-        <w:t xml:space="preserve"> </w:t>
-      </w:r>
-      <w:r>
-        <w:rPr>
-          <w:rFonts w:ascii="Times New Roman" w:hAnsi="Times New Roman" w:cs="Times New Roman"/>
-        </w:rPr>
-        <w:t>(</w:t>
-      </w:r>
-      <w:r>
-        <w:rPr>
-          <w:rFonts w:ascii="Consolas" w:hAnsi="Consolas" w:cs="Times New Roman"/>
-        </w:rPr>
-        <w:t>Node.js</w:t>
-      </w:r>
-      <w:r>
-        <w:rPr>
-          <w:rFonts w:ascii="Times New Roman" w:hAnsi="Times New Roman" w:cs="Times New Roman"/>
-        </w:rPr>
-        <w:t>)</w:t>
-      </w:r>
-      <w:r>
-        <w:rPr>
-          <w:rFonts w:ascii="Times New Roman" w:hAnsi="Times New Roman" w:cs="Times New Roman"/>
-        </w:rPr>
-        <w:t xml:space="preserve">, and </w:t>
-      </w:r>
-      <w:r>
-        <w:rPr>
-          <w:rFonts w:ascii="Consolas" w:hAnsi="Consolas" w:cs="Times New Roman"/>
-        </w:rPr>
-        <w:t>Go</w:t>
-      </w:r>
-      <w:r>
-        <w:rPr>
-          <w:rFonts w:ascii="Times New Roman" w:hAnsi="Times New Roman" w:cs="Times New Roman"/>
-        </w:rPr>
-        <w:t>.</w:t>
-      </w:r>
-    </w:p>
-    <w:p>
-      <w:pPr>
-        <w:pStyle w:val="ListParagraph"/>
-        <w:numPr>
-          <w:ilvl w:val="0"/>
-          <w:numId w:val="3"/>
-        </w:numPr>
-        <w:rPr>
-          <w:rFonts w:ascii="Times New Roman" w:hAnsi="Times New Roman" w:cs="Times New Roman"/>
-        </w:rPr>
-      </w:pPr>
-      <w:r>
-        <w:rPr>
-          <w:rFonts w:ascii="Times New Roman" w:hAnsi="Times New Roman" w:cs="Times New Roman"/>
-        </w:rPr>
-        <w:t xml:space="preserve">Leading project to build crowdsourced web app of LGBTQ </w:t>
-      </w:r>
-      <w:proofErr w:type="spellStart"/>
-      <w:r>
-        <w:rPr>
-          <w:rFonts w:ascii="Times New Roman" w:hAnsi="Times New Roman" w:cs="Times New Roman"/>
-        </w:rPr>
-        <w:t>asylee</w:t>
-      </w:r>
-      <w:proofErr w:type="spellEnd"/>
-      <w:r>
-        <w:rPr>
-          <w:rFonts w:ascii="Times New Roman" w:hAnsi="Times New Roman" w:cs="Times New Roman"/>
-        </w:rPr>
-        <w:t>-friendly resources.</w:t>
-      </w:r>
-    </w:p>
-    <w:p>
-      <w:pPr>
-        <w:pStyle w:val="ListParagraph"/>
-        <w:numPr>
-          <w:ilvl w:val="0"/>
-          <w:numId w:val="3"/>
-        </w:numPr>
-        <w:rPr>
-          <w:rFonts w:ascii="Times New Roman" w:hAnsi="Times New Roman" w:cs="Times New Roman"/>
-        </w:rPr>
-      </w:pPr>
-      <w:r>
-        <w:rPr>
-          <w:rFonts w:ascii="Times New Roman" w:hAnsi="Times New Roman" w:cs="Times New Roman"/>
-        </w:rPr>
-        <w:t>Generat</w:t>
-      </w:r>
-      <w:r>
-        <w:rPr>
-          <w:rFonts w:ascii="Times New Roman" w:hAnsi="Times New Roman" w:cs="Times New Roman"/>
-        </w:rPr>
-        <w:t>ing</w:t>
-      </w:r>
-      <w:r>
-        <w:rPr>
-          <w:rFonts w:ascii="Times New Roman" w:hAnsi="Times New Roman" w:cs="Times New Roman"/>
-        </w:rPr>
-        <w:t xml:space="preserve"> demand for services as well as brand recognition for the organization.</w:t>
-      </w:r>
-    </w:p>
-    <w:p>
-      <w:pPr>
-        <w:contextualSpacing/>
-        <w:rPr>
-          <w:rFonts w:ascii="Times New Roman" w:hAnsi="Times New Roman" w:cs="Times New Roman"/>
-        </w:rPr>
-      </w:pPr>
-    </w:p>
-    <w:p>
-      <w:pPr>
-        <w:tabs>
-          <w:tab w:val="right" w:pos="10800"/>
-        </w:tabs>
-        <w:contextualSpacing/>
-        <w:rPr>
-          <w:rFonts w:ascii="Times New Roman" w:hAnsi="Times New Roman" w:cs="Times New Roman"/>
-        </w:rPr>
-      </w:pPr>
-      <w:r>
-        <w:rPr>
-          <w:rFonts w:ascii="Times New Roman" w:hAnsi="Times New Roman" w:cs="Times New Roman"/>
-          <w:b/>
-        </w:rPr>
-        <w:t xml:space="preserve">Leader, </w:t>
-      </w:r>
-      <w:r>
-        <w:rPr>
-          <w:rFonts w:ascii="Times New Roman" w:hAnsi="Times New Roman" w:cs="Times New Roman"/>
-          <w:b/>
-        </w:rPr>
-        <w:t>PennQuest</w:t>
-      </w:r>
-      <w:r>
-        <w:rPr>
-          <w:rFonts w:ascii="Times New Roman" w:hAnsi="Times New Roman" w:cs="Times New Roman"/>
-          <w:b/>
-        </w:rPr>
-        <w:t xml:space="preserve"> outdoor orientation program</w:t>
-      </w:r>
-      <w:r>
-        <w:rPr>
-          <w:rFonts w:ascii="Times New Roman" w:hAnsi="Times New Roman" w:cs="Times New Roman"/>
-        </w:rPr>
-        <w:t>, UPenn</w:t>
-      </w:r>
-      <w:r>
-        <w:rPr>
-          <w:rFonts w:ascii="Times New Roman" w:hAnsi="Times New Roman" w:cs="Times New Roman"/>
-        </w:rPr>
-        <w:tab/>
-      </w:r>
-      <w:r>
-        <w:rPr>
-          <w:rFonts w:ascii="Times New Roman" w:hAnsi="Times New Roman" w:cs="Times New Roman"/>
-          <w:b/>
-        </w:rPr>
-        <w:t>March 2015 - present</w:t>
-      </w:r>
-    </w:p>
-    <w:p>
-      <w:pPr>
-        <w:pStyle w:val="ListParagraph"/>
-        <w:numPr>
-          <w:ilvl w:val="0"/>
-          <w:numId w:val="10"/>
-        </w:numPr>
-        <w:rPr>
-          <w:rFonts w:ascii="Times New Roman" w:hAnsi="Times New Roman" w:cs="Times New Roman"/>
-          <w:b/>
-        </w:rPr>
-      </w:pPr>
-      <w:r>
-        <w:rPr>
-          <w:rFonts w:ascii="Times New Roman" w:hAnsi="Times New Roman" w:cs="Times New Roman"/>
-        </w:rPr>
-        <w:t>Guiding</w:t>
-      </w:r>
-      <w:r>
-        <w:rPr>
-          <w:rFonts w:ascii="Times New Roman" w:hAnsi="Times New Roman" w:cs="Times New Roman"/>
-        </w:rPr>
-        <w:t xml:space="preserve"> 1</w:t>
-      </w:r>
-      <w:r>
-        <w:rPr>
-          <w:rFonts w:ascii="Times New Roman" w:hAnsi="Times New Roman" w:cs="Times New Roman"/>
-        </w:rPr>
-        <w:t>3</w:t>
-      </w:r>
-      <w:r>
-        <w:rPr>
-          <w:rFonts w:ascii="Times New Roman" w:hAnsi="Times New Roman" w:cs="Times New Roman"/>
-        </w:rPr>
-        <w:t>0 incoming students on a hiking and camping trip on the Appalachian Trail.</w:t>
-      </w:r>
-    </w:p>
-    <w:p>
-      <w:pPr>
-        <w:contextualSpacing/>
-        <w:rPr>
-          <w:rFonts w:ascii="Times New Roman" w:hAnsi="Times New Roman" w:cs="Times New Roman"/>
-        </w:rPr>
-      </w:pPr>
-    </w:p>
-    <w:p>
-      <w:pPr>
-        <w:tabs>
-          <w:tab w:val="right" w:pos="10800"/>
-        </w:tabs>
-        <w:contextualSpacing/>
-        <w:rPr>
-          <w:rFonts w:ascii="Times New Roman" w:hAnsi="Times New Roman" w:cs="Times New Roman"/>
-        </w:rPr>
-      </w:pPr>
-      <w:r>
-        <w:rPr>
-          <w:rFonts w:ascii="Times New Roman" w:hAnsi="Times New Roman" w:cs="Times New Roman"/>
-          <w:b/>
-        </w:rPr>
-        <w:t xml:space="preserve">Site </w:t>
-      </w:r>
-      <w:r>
-        <w:rPr>
-          <w:rFonts w:ascii="Times New Roman" w:hAnsi="Times New Roman" w:cs="Times New Roman"/>
-          <w:b/>
-        </w:rPr>
-        <w:t xml:space="preserve">Leader, </w:t>
-      </w:r>
-      <w:r>
-        <w:rPr>
-          <w:rFonts w:ascii="Times New Roman" w:hAnsi="Times New Roman" w:cs="Times New Roman"/>
-          <w:b/>
-        </w:rPr>
-        <w:t>Alternate Spring Break</w:t>
-      </w:r>
-      <w:r>
-        <w:rPr>
-          <w:rFonts w:ascii="Times New Roman" w:hAnsi="Times New Roman" w:cs="Times New Roman"/>
-          <w:b/>
-        </w:rPr>
-        <w:t xml:space="preserve"> program</w:t>
-      </w:r>
-      <w:r>
-        <w:rPr>
-          <w:rFonts w:ascii="Times New Roman" w:hAnsi="Times New Roman" w:cs="Times New Roman"/>
-        </w:rPr>
-        <w:t>, UPenn</w:t>
-      </w:r>
-      <w:r>
-        <w:rPr>
-          <w:rFonts w:ascii="Times New Roman" w:hAnsi="Times New Roman" w:cs="Times New Roman"/>
-        </w:rPr>
-        <w:tab/>
-      </w:r>
-      <w:r>
-        <w:rPr>
-          <w:rFonts w:ascii="Times New Roman" w:hAnsi="Times New Roman" w:cs="Times New Roman"/>
-          <w:b/>
-        </w:rPr>
-        <w:t>September</w:t>
-      </w:r>
-      <w:r>
-        <w:rPr>
-          <w:rFonts w:ascii="Times New Roman" w:hAnsi="Times New Roman" w:cs="Times New Roman"/>
-          <w:b/>
-        </w:rPr>
-        <w:t xml:space="preserve"> 201</w:t>
-      </w:r>
-      <w:r>
-        <w:rPr>
-          <w:rFonts w:ascii="Times New Roman" w:hAnsi="Times New Roman" w:cs="Times New Roman"/>
-          <w:b/>
-        </w:rPr>
-        <w:t>6</w:t>
-      </w:r>
-      <w:r>
-        <w:rPr>
-          <w:rFonts w:ascii="Times New Roman" w:hAnsi="Times New Roman" w:cs="Times New Roman"/>
-          <w:b/>
-        </w:rPr>
-        <w:t xml:space="preserve"> - present</w:t>
-      </w:r>
-    </w:p>
-    <w:p>
-      <w:pPr>
-        <w:contextualSpacing/>
-        <w:rPr>
-          <w:rFonts w:ascii="Times New Roman" w:hAnsi="Times New Roman" w:cs="Times New Roman"/>
-        </w:rPr>
-      </w:pPr>
-    </w:p>
-    <w:p>
-      <w:pPr>
-        <w:contextualSpacing/>
-        <w:rPr>
-          <w:rFonts w:ascii="Times New Roman" w:hAnsi="Times New Roman" w:cs="Times New Roman"/>
-          <w:b/>
-        </w:rPr>
-      </w:pPr>
-      <w:r>
-        <w:rPr>
-          <w:rFonts w:ascii="Times New Roman" w:hAnsi="Times New Roman" w:cs="Times New Roman"/>
+          <w:rFonts w:cs="Times New Roman"/>
+          <w:b/>
+        </w:rPr>
+      </w:pPr>
+      <w:r>
+        <w:rPr>
+          <w:rFonts w:cs="Times New Roman"/>
           <w:b/>
         </w:rPr>
         <w:t>PROJECTS</w:t>
@@ -1802,27 +1623,64 @@
         </w:numPr>
         <w:contextualSpacing/>
         <w:rPr>
-          <w:rFonts w:ascii="Times New Roman" w:hAnsi="Times New Roman" w:cs="Times New Roman"/>
-        </w:rPr>
-      </w:pPr>
-      <w:r>
-        <w:rPr>
-          <w:rFonts w:ascii="Times New Roman" w:hAnsi="Times New Roman" w:cs="Times New Roman"/>
-          <w:b/>
-        </w:rPr>
-        <w:t>Dead Simple Encryption</w:t>
-      </w:r>
-      <w:r>
-        <w:rPr>
-          <w:rFonts w:ascii="Times New Roman" w:hAnsi="Times New Roman" w:cs="Times New Roman"/>
-        </w:rPr>
-        <w:t xml:space="preserve"> </w:t>
-      </w:r>
-      <w:r>
-        <w:rPr>
-          <w:rFonts w:ascii="Times New Roman" w:hAnsi="Times New Roman" w:cs="Times New Roman"/>
-        </w:rPr>
-        <w:t>for journalists, “Most Creative” at Google’s Hack4Humanity.</w:t>
+          <w:rFonts w:cs="Times New Roman"/>
+        </w:rPr>
+      </w:pPr>
+      <w:r>
+        <w:rPr>
+          <w:rFonts w:cs="Times New Roman"/>
+          <w:b/>
+        </w:rPr>
+        <w:t>Transcribe4All</w:t>
+      </w:r>
+      <w:r>
+        <w:rPr>
+          <w:rFonts w:cs="Times New Roman"/>
+        </w:rPr>
+        <w:t>,</w:t>
+      </w:r>
+      <w:r>
+        <w:rPr>
+          <w:rFonts w:cs="Times New Roman"/>
+        </w:rPr>
+        <w:t xml:space="preserve"> web </w:t>
+      </w:r>
+      <w:r>
+        <w:rPr>
+          <w:rFonts w:cs="Times New Roman"/>
+        </w:rPr>
+        <w:t>app</w:t>
+      </w:r>
+      <w:r>
+        <w:rPr>
+          <w:rFonts w:cs="Times New Roman"/>
+        </w:rPr>
+        <w:t xml:space="preserve"> for painless </w:t>
+      </w:r>
+      <w:r>
+        <w:rPr>
+          <w:rFonts w:cs="Times New Roman"/>
+          <w:i/>
+        </w:rPr>
+        <w:t>speech-to-text transcription of audio files</w:t>
+      </w:r>
+      <w:r>
+        <w:rPr>
+          <w:rFonts w:cs="Times New Roman"/>
+        </w:rPr>
+        <w:t xml:space="preserve"> in </w:t>
+      </w:r>
+      <w:r>
+        <w:rPr>
+          <w:rFonts w:ascii="Consolas" w:hAnsi="Consolas" w:cs="Times New Roman"/>
+        </w:rPr>
+        <w:t>Go</w:t>
+      </w:r>
+      <w:r>
+        <w:rPr>
+          <w:rFonts w:ascii="Consolas" w:hAnsi="Consolas" w:cs="Times New Roman"/>
+        </w:rPr>
+        <w:t>.</w:t>
       </w:r>
     </w:p>
     <w:p>
@@ -1833,34 +1691,34 @@
         </w:numPr>
         <w:contextualSpacing/>
         <w:rPr>
-          <w:rFonts w:ascii="Times New Roman" w:hAnsi="Times New Roman" w:cs="Times New Roman"/>
-        </w:rPr>
-      </w:pPr>
-      <w:r>
-        <w:rPr>
-          <w:rFonts w:ascii="Times New Roman" w:hAnsi="Times New Roman" w:cs="Times New Roman"/>
-          <w:b/>
-          <w:bCs/>
-        </w:rPr>
-        <w:t>Cardboard Artboard</w:t>
-      </w:r>
-      <w:r>
-        <w:rPr>
-          <w:rFonts w:ascii="Times New Roman" w:hAnsi="Times New Roman" w:cs="Times New Roman"/>
-        </w:rPr>
-        <w:t xml:space="preserve">, art therapy </w:t>
-      </w:r>
-      <w:r>
-        <w:rPr>
-          <w:rFonts w:ascii="Times New Roman" w:hAnsi="Times New Roman" w:cs="Times New Roman"/>
-        </w:rPr>
-        <w:t>VR</w:t>
-      </w:r>
-      <w:r>
-        <w:rPr>
-          <w:rFonts w:ascii="Times New Roman" w:hAnsi="Times New Roman" w:cs="Times New Roman"/>
-        </w:rPr>
-        <w:t xml:space="preserve"> tool built with Google Cardboard at PennApps.</w:t>
+          <w:rFonts w:cs="Times New Roman"/>
+        </w:rPr>
+      </w:pPr>
+      <w:r>
+        <w:rPr>
+          <w:rFonts w:cs="Times New Roman"/>
+          <w:b/>
+        </w:rPr>
+        <w:t>Dead Simple Encryption</w:t>
+      </w:r>
+      <w:r>
+        <w:rPr>
+          <w:rFonts w:cs="Times New Roman"/>
+        </w:rPr>
+        <w:t xml:space="preserve"> for journalists, </w:t>
+      </w:r>
+      <w:r>
+        <w:rPr>
+          <w:rFonts w:cs="Times New Roman"/>
+          <w:i/>
+        </w:rPr>
+        <w:t>“Most Creative” at Google’s Hack4Humanity</w:t>
+      </w:r>
+      <w:r>
+        <w:rPr>
+          <w:rFonts w:cs="Times New Roman"/>
+        </w:rPr>
+        <w:t>.</w:t>
       </w:r>
     </w:p>
     <w:p>
@@ -1871,54 +1729,212 @@
         </w:numPr>
         <w:contextualSpacing/>
         <w:rPr>
-          <w:rFonts w:ascii="Times New Roman" w:hAnsi="Times New Roman" w:cs="Times New Roman"/>
-        </w:rPr>
-      </w:pPr>
-      <w:r>
-        <w:rPr>
-          <w:rFonts w:ascii="Times New Roman" w:hAnsi="Times New Roman" w:cs="Times New Roman"/>
-          <w:b/>
-        </w:rPr>
-        <w:t>Food Hotspot</w:t>
-      </w:r>
-      <w:r>
-        <w:rPr>
-          <w:rFonts w:ascii="Times New Roman" w:hAnsi="Times New Roman" w:cs="Times New Roman"/>
+          <w:rFonts w:cs="Times New Roman"/>
+        </w:rPr>
+      </w:pPr>
+      <w:r>
+        <w:rPr>
+          <w:rFonts w:cs="Times New Roman"/>
+          <w:b/>
+          <w:bCs/>
+        </w:rPr>
+        <w:t>Cardboard Artboard</w:t>
+      </w:r>
+      <w:r>
+        <w:rPr>
+          <w:rFonts w:cs="Times New Roman"/>
+        </w:rPr>
+        <w:t>, </w:t>
+      </w:r>
+      <w:r>
+        <w:rPr>
+          <w:rFonts w:cs="Times New Roman"/>
+          <w:i/>
+        </w:rPr>
+        <w:t>art therapy VR tool</w:t>
+      </w:r>
+      <w:r>
+        <w:rPr>
+          <w:rFonts w:cs="Times New Roman"/>
+        </w:rPr>
+        <w:t> built with Google Cardboard at PennApps.</w:t>
+      </w:r>
+    </w:p>
+    <w:p>
+      <w:pPr>
+        <w:contextualSpacing/>
+        <w:rPr>
+          <w:rFonts w:cs="Times New Roman"/>
+        </w:rPr>
+      </w:pPr>
+    </w:p>
+    <w:p>
+      <w:pPr>
+        <w:contextualSpacing/>
+        <w:rPr>
+          <w:rFonts w:cs="Times New Roman"/>
+          <w:b/>
+        </w:rPr>
+      </w:pPr>
+      <w:r>
+        <w:rPr>
+          <w:rFonts w:cs="Times New Roman"/>
+          <w:b/>
+        </w:rPr>
+        <w:t>LEADERSHIP</w:t>
+      </w:r>
+    </w:p>
+    <w:p>
+      <w:pPr>
+        <w:tabs>
+          <w:tab w:val="right" w:pos="10800"/>
+        </w:tabs>
+        <w:contextualSpacing/>
+        <w:rPr>
+          <w:rFonts w:cs="Times New Roman"/>
+        </w:rPr>
+      </w:pPr>
+      <w:r>
+        <w:rPr>
+          <w:rFonts w:cs="Times New Roman"/>
+          <w:b/>
+        </w:rPr>
+        <w:t>Leader, PennQuest outdoor orientation program</w:t>
+      </w:r>
+      <w:r>
+        <w:rPr>
+          <w:rFonts w:cs="Times New Roman"/>
+        </w:rPr>
+        <w:t xml:space="preserve">, </w:t>
+      </w:r>
+      <w:r>
+        <w:rPr>
+          <w:rFonts w:cs="Times New Roman"/>
+        </w:rPr>
+        <w:t>Appalachian Trail</w:t>
+      </w:r>
+      <w:r>
+        <w:rPr>
+          <w:rFonts w:cs="Times New Roman"/>
+        </w:rPr>
+        <w:tab/>
+      </w:r>
+      <w:r>
+        <w:rPr>
+          <w:rFonts w:cs="Times New Roman"/>
+          <w:b/>
+        </w:rPr>
+        <w:t xml:space="preserve">March 2015 </w:t>
+      </w:r>
+      <w:r>
+        <w:rPr>
+          <w:rFonts w:cs="Times New Roman"/>
+          <w:b/>
+        </w:rPr>
+        <w:t>–</w:t>
+      </w:r>
+      <w:r>
+        <w:rPr>
+          <w:rFonts w:cs="Times New Roman"/>
+          <w:b/>
+        </w:rPr>
+        <w:t xml:space="preserve"> present</w:t>
+      </w:r>
+    </w:p>
+    <w:p>
+      <w:pPr>
+        <w:tabs>
+          <w:tab w:val="right" w:pos="10800"/>
+        </w:tabs>
+        <w:contextualSpacing/>
+        <w:rPr>
+          <w:rFonts w:cs="Times New Roman"/>
+          <w:b/>
+        </w:rPr>
+      </w:pPr>
+      <w:r>
+        <w:rPr>
+          <w:rFonts w:cs="Times New Roman"/>
+          <w:b/>
+        </w:rPr>
+        <w:t xml:space="preserve">Site Leader, </w:t>
+      </w:r>
+      <w:r>
+        <w:rPr>
+          <w:rFonts w:cs="Times New Roman"/>
+          <w:b/>
+        </w:rPr>
+        <w:t xml:space="preserve">Penn </w:t>
+      </w:r>
+      <w:r>
+        <w:rPr>
+          <w:rFonts w:cs="Times New Roman"/>
+          <w:b/>
+        </w:rPr>
+        <w:t>Alternate Spring Break program</w:t>
+      </w:r>
+      <w:r>
+        <w:rPr>
+          <w:rFonts w:cs="Times New Roman"/>
+        </w:rPr>
+        <w:t xml:space="preserve">, </w:t>
+      </w:r>
+      <w:r>
+        <w:rPr>
+          <w:rFonts w:cs="Times New Roman"/>
+        </w:rPr>
+        <w:t>North Carolina</w:t>
+      </w:r>
+      <w:r>
+        <w:rPr>
+          <w:rFonts w:cs="Times New Roman"/>
+        </w:rPr>
+        <w:tab/>
+      </w:r>
+      <w:r>
+        <w:rPr>
+          <w:rFonts w:cs="Times New Roman"/>
+          <w:b/>
+        </w:rPr>
+        <w:t>September</w:t>
+      </w:r>
+      <w:r>
+        <w:rPr>
+          <w:rFonts w:cs="Times New Roman"/>
+          <w:b/>
+        </w:rPr>
+        <w:t xml:space="preserve"> 201</w:t>
+      </w:r>
+      <w:r>
+        <w:rPr>
+          <w:rFonts w:cs="Times New Roman"/>
+          <w:b/>
+        </w:rPr>
+        <w:t>6</w:t>
+      </w:r>
+      <w:r>
+        <w:rPr>
+          <w:rFonts w:cs="Times New Roman"/>
           <w:b/>
         </w:rPr>
         <w:t xml:space="preserve"> </w:t>
       </w:r>
       <w:r>
         <w:rPr>
-          <w:rFonts w:ascii="Times New Roman" w:hAnsi="Times New Roman" w:cs="Times New Roman"/>
-          <w:b/>
-        </w:rPr>
-        <w:t>Tracker</w:t>
-      </w:r>
-      <w:r>
-        <w:rPr>
-          <w:rFonts w:ascii="Times New Roman" w:hAnsi="Times New Roman" w:cs="Times New Roman"/>
-        </w:rPr>
-        <w:t>, Tweet-generated food insecur</w:t>
-      </w:r>
-      <w:r>
-        <w:rPr>
-          <w:rFonts w:ascii="Times New Roman" w:hAnsi="Times New Roman" w:cs="Times New Roman"/>
-        </w:rPr>
-        <w:t>ity map for World Food Program</w:t>
-      </w:r>
-      <w:r>
-        <w:rPr>
-          <w:rFonts w:ascii="Times New Roman" w:hAnsi="Times New Roman" w:cs="Times New Roman"/>
-        </w:rPr>
-        <w:t>.</w:t>
-      </w:r>
-      <w:r>
-        <w:rPr>
-          <w:rFonts w:ascii="Times New Roman" w:hAnsi="Times New Roman" w:cs="Times New Roman"/>
-        </w:rPr>
-        <w:t xml:space="preserve"> </w:t>
-      </w:r>
+          <w:rFonts w:cs="Times New Roman"/>
+          <w:b/>
+        </w:rPr>
+        <w:t>–</w:t>
+      </w:r>
+      <w:r>
+        <w:rPr>
+          <w:rFonts w:cs="Times New Roman"/>
+          <w:b/>
+        </w:rPr>
+        <w:t xml:space="preserve"> present</w:t>
+      </w:r>
+      <w:bookmarkStart w:id="0" w:name="_GoBack"/>
+      <w:bookmarkEnd w:id="0"/>
     </w:p>
     <w:sectPr>
       <w:pgSz w:w="12240" w:h="15840"/>
@@ -3399,7 +3415,7 @@
   <w:abstractNum w:abstractNumId="12">
     <w:nsid w:val="5EBC105C"/>
     <w:multiLevelType w:val="hybridMultilevel"/>
-    <w:tmpl w:val="C5F266FE"/>
+    <w:tmpl w:val="F874198E"/>
     <w:lvl w:ilvl="0" w:tplc="04090001">
       <w:start w:val="1"/>
       <w:numFmt w:val="bullet"/>

</xml_diff>

<commit_message>
added second line of penn classes
</commit_message>
<xml_diff>
--- a/Yoni Nachmany Resume.docx
+++ b/Yoni Nachmany Resume.docx
@@ -419,7 +419,16 @@
         <w:rPr>
           <w:rFonts w:cs="Times New Roman"/>
         </w:rPr>
-        <w:t>.</w:t>
+        <w:t xml:space="preserve">, </w:t>
+      </w:r>
+      <w:bookmarkStart w:id="0" w:name="_GoBack"/>
+      <w:bookmarkEnd w:id="0"/>
+      <w:r>
+        <w:rPr>
+          <w:rFonts w:cs="Times New Roman"/>
+          <w:i/>
+        </w:rPr>
+        <w:t>Technology &amp; Policy, Theory of Networks, Intro to Dynamic Systems, Urban Education.</w:t>
       </w:r>
     </w:p>
     <w:p>
@@ -1781,8 +1790,6 @@
         </w:rPr>
         <w:t>Appalachian Trail</w:t>
       </w:r>
-      <w:bookmarkStart w:id="0" w:name="_GoBack"/>
-      <w:bookmarkEnd w:id="0"/>
       <w:r>
         <w:rPr>
           <w:rFonts w:cs="Times New Roman"/>

</xml_diff>

<commit_message>
added physical location to weizmann
</commit_message>
<xml_diff>
--- a/Yoni Nachmany Resume.docx
+++ b/Yoni Nachmany Resume.docx
@@ -364,8 +364,6 @@
         </w:rPr>
         <w:t>41</w:t>
       </w:r>
-      <w:bookmarkStart w:id="0" w:name="_GoBack"/>
-      <w:bookmarkEnd w:id="0"/>
       <w:r>
         <w:rPr>
           <w:rFonts w:cs="Times New Roman"/>
@@ -1583,15 +1581,6 @@
           <w:sz w:val="28"/>
           <w:szCs w:val="28"/>
         </w:rPr>
-        <w:t xml:space="preserve">Fellow, </w:t>
-      </w:r>
-      <w:r>
-        <w:rPr>
-          <w:rFonts w:cs="Times New Roman"/>
-          <w:b/>
-          <w:sz w:val="28"/>
-          <w:szCs w:val="28"/>
-        </w:rPr>
         <w:t>International Summer Science Institute</w:t>
       </w:r>
       <w:r>
@@ -1618,6 +1607,16 @@
         </w:rPr>
         <w:t>Weizmann Institute</w:t>
       </w:r>
+      <w:r>
+        <w:rPr>
+          <w:rFonts w:cs="Times New Roman"/>
+          <w:sz w:val="28"/>
+          <w:szCs w:val="28"/>
+        </w:rPr>
+        <w:t>, Israel</w:t>
+      </w:r>
+      <w:bookmarkStart w:id="0" w:name="_GoBack"/>
+      <w:bookmarkEnd w:id="0"/>
       <w:r>
         <w:rPr>
           <w:rFonts w:cs="Times New Roman"/>

</xml_diff>